<commit_message>
Experiment Report- Week 3
</commit_message>
<xml_diff>
--- a/reports/EXPERIMENT REPORT- KiranDas.docx
+++ b/reports/EXPERIMENT REPORT- KiranDas.docx
@@ -225,13 +225,13 @@
               </w:pBdr>
             </w:pPr>
             <w:r>
-              <w:t>25</w:t>
+              <w:t>31</w:t>
             </w:r>
             <w:r>
               <w:rPr>
                 <w:vertAlign w:val="superscript"/>
               </w:rPr>
-              <w:t>th</w:t>
+              <w:t>st</w:t>
             </w:r>
             <w:r>
               <w:t xml:space="preserve"> August 2023</w:t>
@@ -330,10 +330,7 @@
             </w:r>
             <w:proofErr w:type="spellEnd"/>
             <w:r>
-              <w:t>&gt;&lt;</w:t>
-            </w:r>
-            <w:r>
-              <w:t xml:space="preserve"> Logistic Regression</w:t>
+              <w:t>- Hyperparameter Tuned</w:t>
             </w:r>
             <w:r>
               <w:t>&gt;</w:t>
@@ -720,6 +717,7 @@
               </w:pBdr>
               <w:rPr>
                 <w:rFonts w:ascii="Arial" w:hAnsi="Arial" w:cs="Arial"/>
+                <w:highlight w:val="cyan"/>
               </w:rPr>
             </w:pPr>
             <w:r>
@@ -727,38 +725,76 @@
                 <w:rFonts w:ascii="Arial" w:hAnsi="Arial" w:cs="Arial"/>
                 <w:b/>
                 <w:bCs/>
-              </w:rPr>
-              <w:t>Hypothesis:</w:t>
+                <w:highlight w:val="cyan"/>
+              </w:rPr>
+              <w:t>Hypothesis</w:t>
             </w:r>
             <w:r>
               <w:rPr>
                 <w:rFonts w:ascii="Arial" w:hAnsi="Arial" w:cs="Arial"/>
+                <w:b/>
+                <w:bCs/>
+                <w:highlight w:val="cyan"/>
+              </w:rPr>
+              <w:t xml:space="preserve"> from previous week</w:t>
+            </w:r>
+            <w:r>
+              <w:rPr>
+                <w:rFonts w:ascii="Arial" w:hAnsi="Arial" w:cs="Arial"/>
+                <w:b/>
+                <w:bCs/>
+                <w:highlight w:val="cyan"/>
+              </w:rPr>
+              <w:t>:</w:t>
+            </w:r>
+            <w:r>
+              <w:rPr>
+                <w:rFonts w:ascii="Arial" w:hAnsi="Arial" w:cs="Arial"/>
+                <w:highlight w:val="cyan"/>
               </w:rPr>
               <w:t xml:space="preserve"> </w:t>
             </w:r>
             <w:r>
               <w:rPr>
                 <w:rFonts w:ascii="Arial" w:hAnsi="Arial" w:cs="Arial"/>
+                <w:highlight w:val="cyan"/>
               </w:rPr>
               <w:t>Can considering a few more</w:t>
             </w:r>
             <w:r>
               <w:rPr>
                 <w:rFonts w:ascii="Arial" w:hAnsi="Arial" w:cs="Arial"/>
+                <w:highlight w:val="cyan"/>
               </w:rPr>
               <w:t xml:space="preserve"> factors and attributes of college basketball players significantly influence their likelihood of being drafted by a professional tea</w:t>
             </w:r>
             <w:r>
               <w:rPr>
                 <w:rFonts w:ascii="Arial" w:hAnsi="Arial" w:cs="Arial"/>
+                <w:highlight w:val="cyan"/>
               </w:rPr>
               <w:t xml:space="preserve">m. We have already achieved a 95%+ accuracy rate from the previous model. </w:t>
             </w:r>
             <w:r>
               <w:rPr>
                 <w:rFonts w:ascii="Arial" w:hAnsi="Arial" w:cs="Arial"/>
-              </w:rPr>
-              <w:t>Can we achieve a higher accuracy with feature engineering of missing values?</w:t>
+                <w:highlight w:val="cyan"/>
+              </w:rPr>
+              <w:t>Can we achieve a higher accuracy with feature engineering of missing values</w:t>
+            </w:r>
+            <w:r>
+              <w:rPr>
+                <w:rFonts w:ascii="Arial" w:hAnsi="Arial" w:cs="Arial"/>
+                <w:highlight w:val="cyan"/>
+              </w:rPr>
+              <w:t xml:space="preserve"> and thus ensure getting a better AUROC score</w:t>
+            </w:r>
+            <w:r>
+              <w:rPr>
+                <w:rFonts w:ascii="Arial" w:hAnsi="Arial" w:cs="Arial"/>
+                <w:highlight w:val="cyan"/>
+              </w:rPr>
+              <w:t>?</w:t>
             </w:r>
           </w:p>
           <w:p>
@@ -772,6 +808,7 @@
               </w:pBdr>
               <w:rPr>
                 <w:rFonts w:ascii="Arial" w:hAnsi="Arial" w:cs="Arial"/>
+                <w:highlight w:val="cyan"/>
               </w:rPr>
             </w:pPr>
             <w:r>
@@ -779,32 +816,52 @@
                 <w:rFonts w:ascii="Arial" w:hAnsi="Arial" w:cs="Arial"/>
                 <w:b/>
                 <w:bCs/>
+                <w:highlight w:val="cyan"/>
               </w:rPr>
               <w:t>Question</w:t>
             </w:r>
             <w:r>
               <w:rPr>
                 <w:rFonts w:ascii="Arial" w:hAnsi="Arial" w:cs="Arial"/>
-              </w:rPr>
-              <w:t xml:space="preserve">: What are the key factors and attributes of college basketball players that </w:t>
-            </w:r>
-            <w:r>
+                <w:highlight w:val="cyan"/>
+              </w:rPr>
+              <w:t xml:space="preserve">: What are the key factors and attributes of college basketball players that contribute to their likelihood of being drafted by a professional team? </w:t>
+            </w:r>
+          </w:p>
+          <w:p>
+            <w:pPr>
+              <w:widowControl w:val="0"/>
+              <w:pBdr>
+                <w:top w:val="single" w:sz="2" w:space="0" w:color="D9D9E3"/>
+                <w:left w:val="single" w:sz="2" w:space="0" w:color="D9D9E3"/>
+                <w:bottom w:val="single" w:sz="2" w:space="0" w:color="D9D9E3"/>
+                <w:right w:val="single" w:sz="2" w:space="0" w:color="D9D9E3"/>
+              </w:pBdr>
               <w:rPr>
                 <w:rFonts w:ascii="Arial" w:hAnsi="Arial" w:cs="Arial"/>
-              </w:rPr>
-              <w:t>contribute</w:t>
-            </w:r>
+                <w:highlight w:val="cyan"/>
+              </w:rPr>
+            </w:pPr>
             <w:r>
               <w:rPr>
                 <w:rFonts w:ascii="Arial" w:hAnsi="Arial" w:cs="Arial"/>
-              </w:rPr>
-              <w:t xml:space="preserve"> to their likelihood of being drafted by a professional team?</w:t>
+                <w:highlight w:val="cyan"/>
+              </w:rPr>
+              <w:t xml:space="preserve">Below are the </w:t>
             </w:r>
             <w:r>
               <w:rPr>
                 <w:rFonts w:ascii="Arial" w:hAnsi="Arial" w:cs="Arial"/>
-              </w:rPr>
-              <w:t xml:space="preserve"> </w:t>
+                <w:highlight w:val="cyan"/>
+              </w:rPr>
+              <w:t>considerations</w:t>
+            </w:r>
+            <w:r>
+              <w:rPr>
+                <w:rFonts w:ascii="Arial" w:hAnsi="Arial" w:cs="Arial"/>
+                <w:highlight w:val="cyan"/>
+              </w:rPr>
+              <w:t>:</w:t>
             </w:r>
           </w:p>
           <w:p>
@@ -818,25 +875,227 @@
               </w:pBdr>
               <w:rPr>
                 <w:rFonts w:ascii="Arial" w:hAnsi="Arial" w:cs="Arial"/>
+                <w:highlight w:val="cyan"/>
               </w:rPr>
             </w:pPr>
             <w:r>
               <w:rPr>
                 <w:rFonts w:ascii="Arial" w:hAnsi="Arial" w:cs="Arial"/>
-              </w:rPr>
-              <w:t xml:space="preserve">Below are the </w:t>
-            </w:r>
-            <w:r>
+                <w:b/>
+                <w:bCs/>
+                <w:highlight w:val="cyan"/>
+              </w:rPr>
+              <w:t>Feature Selection:</w:t>
+            </w:r>
+          </w:p>
+          <w:p>
+            <w:pPr>
+              <w:widowControl w:val="0"/>
+              <w:pBdr>
+                <w:top w:val="single" w:sz="2" w:space="0" w:color="D9D9E3"/>
+                <w:left w:val="single" w:sz="2" w:space="5" w:color="D9D9E3"/>
+                <w:bottom w:val="single" w:sz="2" w:space="0" w:color="D9D9E3"/>
+                <w:right w:val="single" w:sz="2" w:space="0" w:color="D9D9E3"/>
+              </w:pBdr>
               <w:rPr>
                 <w:rFonts w:ascii="Arial" w:hAnsi="Arial" w:cs="Arial"/>
-              </w:rPr>
-              <w:t>considerations</w:t>
-            </w:r>
+                <w:highlight w:val="cyan"/>
+              </w:rPr>
+            </w:pPr>
             <w:r>
               <w:rPr>
                 <w:rFonts w:ascii="Arial" w:hAnsi="Arial" w:cs="Arial"/>
-              </w:rPr>
-              <w:t>:</w:t>
+                <w:highlight w:val="cyan"/>
+              </w:rPr>
+              <w:t>We selected features with normal distributions: '</w:t>
+            </w:r>
+            <w:proofErr w:type="spellStart"/>
+            <w:r>
+              <w:rPr>
+                <w:rFonts w:ascii="Arial" w:hAnsi="Arial" w:cs="Arial"/>
+                <w:highlight w:val="cyan"/>
+              </w:rPr>
+              <w:t>Ortg</w:t>
+            </w:r>
+            <w:proofErr w:type="spellEnd"/>
+            <w:r>
+              <w:rPr>
+                <w:rFonts w:ascii="Arial" w:hAnsi="Arial" w:cs="Arial"/>
+                <w:highlight w:val="cyan"/>
+              </w:rPr>
+              <w:t>', '</w:t>
+            </w:r>
+            <w:proofErr w:type="spellStart"/>
+            <w:r>
+              <w:rPr>
+                <w:rFonts w:ascii="Arial" w:hAnsi="Arial" w:cs="Arial"/>
+                <w:highlight w:val="cyan"/>
+              </w:rPr>
+              <w:t>eFG</w:t>
+            </w:r>
+            <w:proofErr w:type="spellEnd"/>
+            <w:r>
+              <w:rPr>
+                <w:rFonts w:ascii="Arial" w:hAnsi="Arial" w:cs="Arial"/>
+                <w:highlight w:val="cyan"/>
+              </w:rPr>
+              <w:t>', '</w:t>
+            </w:r>
+            <w:proofErr w:type="spellStart"/>
+            <w:r>
+              <w:rPr>
+                <w:rFonts w:ascii="Arial" w:hAnsi="Arial" w:cs="Arial"/>
+                <w:highlight w:val="cyan"/>
+              </w:rPr>
+              <w:t>TS_per</w:t>
+            </w:r>
+            <w:proofErr w:type="spellEnd"/>
+            <w:r>
+              <w:rPr>
+                <w:rFonts w:ascii="Arial" w:hAnsi="Arial" w:cs="Arial"/>
+                <w:highlight w:val="cyan"/>
+              </w:rPr>
+              <w:t>', '</w:t>
+            </w:r>
+            <w:proofErr w:type="spellStart"/>
+            <w:r>
+              <w:rPr>
+                <w:rFonts w:ascii="Arial" w:hAnsi="Arial" w:cs="Arial"/>
+                <w:highlight w:val="cyan"/>
+              </w:rPr>
+              <w:t>adjoe</w:t>
+            </w:r>
+            <w:proofErr w:type="spellEnd"/>
+            <w:r>
+              <w:rPr>
+                <w:rFonts w:ascii="Arial" w:hAnsi="Arial" w:cs="Arial"/>
+                <w:highlight w:val="cyan"/>
+              </w:rPr>
+              <w:t>'.</w:t>
+            </w:r>
+          </w:p>
+          <w:p>
+            <w:pPr>
+              <w:widowControl w:val="0"/>
+              <w:pBdr>
+                <w:top w:val="single" w:sz="2" w:space="0" w:color="D9D9E3"/>
+                <w:left w:val="single" w:sz="2" w:space="5" w:color="D9D9E3"/>
+                <w:bottom w:val="single" w:sz="2" w:space="0" w:color="D9D9E3"/>
+                <w:right w:val="single" w:sz="2" w:space="0" w:color="D9D9E3"/>
+              </w:pBdr>
+              <w:rPr>
+                <w:rFonts w:ascii="Arial" w:hAnsi="Arial" w:cs="Arial"/>
+                <w:highlight w:val="cyan"/>
+              </w:rPr>
+            </w:pPr>
+            <w:r>
+              <w:rPr>
+                <w:rFonts w:ascii="Arial" w:hAnsi="Arial" w:cs="Arial"/>
+                <w:highlight w:val="cyan"/>
+              </w:rPr>
+              <w:t>Categorical features: '</w:t>
+            </w:r>
+            <w:proofErr w:type="spellStart"/>
+            <w:r>
+              <w:rPr>
+                <w:rFonts w:ascii="Arial" w:hAnsi="Arial" w:cs="Arial"/>
+                <w:highlight w:val="cyan"/>
+              </w:rPr>
+              <w:t>yr</w:t>
+            </w:r>
+            <w:proofErr w:type="spellEnd"/>
+            <w:r>
+              <w:rPr>
+                <w:rFonts w:ascii="Arial" w:hAnsi="Arial" w:cs="Arial"/>
+                <w:highlight w:val="cyan"/>
+              </w:rPr>
+              <w:t>', '</w:t>
+            </w:r>
+            <w:proofErr w:type="spellStart"/>
+            <w:r>
+              <w:rPr>
+                <w:rFonts w:ascii="Arial" w:hAnsi="Arial" w:cs="Arial"/>
+                <w:highlight w:val="cyan"/>
+              </w:rPr>
+              <w:t>ht</w:t>
+            </w:r>
+            <w:proofErr w:type="spellEnd"/>
+            <w:r>
+              <w:rPr>
+                <w:rFonts w:ascii="Arial" w:hAnsi="Arial" w:cs="Arial"/>
+                <w:highlight w:val="cyan"/>
+              </w:rPr>
+              <w:t>', '</w:t>
+            </w:r>
+            <w:proofErr w:type="spellStart"/>
+            <w:r>
+              <w:rPr>
+                <w:rFonts w:ascii="Arial" w:hAnsi="Arial" w:cs="Arial"/>
+                <w:highlight w:val="cyan"/>
+              </w:rPr>
+              <w:t>num</w:t>
+            </w:r>
+            <w:proofErr w:type="spellEnd"/>
+            <w:r>
+              <w:rPr>
+                <w:rFonts w:ascii="Arial" w:hAnsi="Arial" w:cs="Arial"/>
+                <w:highlight w:val="cyan"/>
+              </w:rPr>
+              <w:t xml:space="preserve">' were removed as they added no value. </w:t>
+            </w:r>
+          </w:p>
+          <w:p>
+            <w:pPr>
+              <w:widowControl w:val="0"/>
+              <w:pBdr>
+                <w:top w:val="single" w:sz="2" w:space="0" w:color="D9D9E3"/>
+                <w:left w:val="single" w:sz="2" w:space="5" w:color="D9D9E3"/>
+                <w:bottom w:val="single" w:sz="2" w:space="0" w:color="D9D9E3"/>
+                <w:right w:val="single" w:sz="2" w:space="0" w:color="D9D9E3"/>
+              </w:pBdr>
+              <w:rPr>
+                <w:rFonts w:ascii="Arial" w:hAnsi="Arial" w:cs="Arial"/>
+                <w:highlight w:val="cyan"/>
+              </w:rPr>
+            </w:pPr>
+            <w:r>
+              <w:rPr>
+                <w:rFonts w:ascii="Arial" w:hAnsi="Arial" w:cs="Arial"/>
+                <w:highlight w:val="cyan"/>
+              </w:rPr>
+              <w:t>We identified skewed features: 'GP', '</w:t>
+            </w:r>
+            <w:proofErr w:type="spellStart"/>
+            <w:r>
+              <w:rPr>
+                <w:rFonts w:ascii="Arial" w:hAnsi="Arial" w:cs="Arial"/>
+                <w:highlight w:val="cyan"/>
+              </w:rPr>
+              <w:t>Min_per</w:t>
+            </w:r>
+            <w:proofErr w:type="spellEnd"/>
+            <w:r>
+              <w:rPr>
+                <w:rFonts w:ascii="Arial" w:hAnsi="Arial" w:cs="Arial"/>
+                <w:highlight w:val="cyan"/>
+              </w:rPr>
+              <w:t>', '</w:t>
+            </w:r>
+            <w:proofErr w:type="spellStart"/>
+            <w:r>
+              <w:rPr>
+                <w:rFonts w:ascii="Arial" w:hAnsi="Arial" w:cs="Arial"/>
+                <w:highlight w:val="cyan"/>
+              </w:rPr>
+              <w:t>usg</w:t>
+            </w:r>
+            <w:proofErr w:type="spellEnd"/>
+            <w:r>
+              <w:rPr>
+                <w:rFonts w:ascii="Arial" w:hAnsi="Arial" w:cs="Arial"/>
+                <w:highlight w:val="cyan"/>
+              </w:rPr>
+              <w:t>', and others.</w:t>
             </w:r>
           </w:p>
           <w:p>
@@ -850,6 +1109,7 @@
               </w:pBdr>
               <w:rPr>
                 <w:rFonts w:ascii="Arial" w:hAnsi="Arial" w:cs="Arial"/>
+                <w:highlight w:val="cyan"/>
               </w:rPr>
             </w:pPr>
             <w:r>
@@ -857,8 +1117,9 @@
                 <w:rFonts w:ascii="Arial" w:hAnsi="Arial" w:cs="Arial"/>
                 <w:b/>
                 <w:bCs/>
-              </w:rPr>
-              <w:t>Feature Selection:</w:t>
+                <w:highlight w:val="cyan"/>
+              </w:rPr>
+              <w:t>Feature Engineering and Imputation:</w:t>
             </w:r>
           </w:p>
           <w:p>
@@ -872,31 +1133,187 @@
               </w:pBdr>
               <w:rPr>
                 <w:rFonts w:ascii="Arial" w:hAnsi="Arial" w:cs="Arial"/>
+                <w:highlight w:val="cyan"/>
               </w:rPr>
             </w:pPr>
             <w:r>
               <w:rPr>
                 <w:rFonts w:ascii="Arial" w:hAnsi="Arial" w:cs="Arial"/>
-              </w:rPr>
-              <w:t>We s</w:t>
-            </w:r>
+                <w:highlight w:val="cyan"/>
+              </w:rPr>
+              <w:t xml:space="preserve">KNN imputation is applied to normal distribution features using 5 </w:t>
+            </w:r>
+            <w:proofErr w:type="spellStart"/>
             <w:r>
               <w:rPr>
                 <w:rFonts w:ascii="Arial" w:hAnsi="Arial" w:cs="Arial"/>
-              </w:rPr>
-              <w:t>elected features with normal distributions: '</w:t>
-            </w:r>
-            <w:proofErr w:type="spellStart"/>
+                <w:highlight w:val="cyan"/>
+              </w:rPr>
+              <w:t>neighbors</w:t>
+            </w:r>
+            <w:proofErr w:type="spellEnd"/>
             <w:r>
               <w:rPr>
                 <w:rFonts w:ascii="Arial" w:hAnsi="Arial" w:cs="Arial"/>
-              </w:rPr>
-              <w:t>Ortg</w:t>
-            </w:r>
-            <w:proofErr w:type="spellEnd"/>
-            <w:r>
+                <w:highlight w:val="cyan"/>
+              </w:rPr>
+              <w:t>.</w:t>
+            </w:r>
+          </w:p>
+          <w:p>
+            <w:pPr>
+              <w:widowControl w:val="0"/>
+              <w:pBdr>
+                <w:top w:val="single" w:sz="2" w:space="0" w:color="D9D9E3"/>
+                <w:left w:val="single" w:sz="2" w:space="5" w:color="D9D9E3"/>
+                <w:bottom w:val="single" w:sz="2" w:space="0" w:color="D9D9E3"/>
+                <w:right w:val="single" w:sz="2" w:space="0" w:color="D9D9E3"/>
+              </w:pBdr>
               <w:rPr>
                 <w:rFonts w:ascii="Arial" w:hAnsi="Arial" w:cs="Arial"/>
+                <w:highlight w:val="cyan"/>
+              </w:rPr>
+            </w:pPr>
+            <w:r>
+              <w:rPr>
+                <w:rFonts w:ascii="Arial" w:hAnsi="Arial" w:cs="Arial"/>
+                <w:highlight w:val="cyan"/>
+              </w:rPr>
+              <w:t>Manual imputation with predefined values for specific features.</w:t>
+            </w:r>
+          </w:p>
+          <w:p>
+            <w:pPr>
+              <w:widowControl w:val="0"/>
+              <w:pBdr>
+                <w:top w:val="single" w:sz="2" w:space="0" w:color="D9D9E3"/>
+                <w:left w:val="single" w:sz="2" w:space="5" w:color="D9D9E3"/>
+                <w:bottom w:val="single" w:sz="2" w:space="0" w:color="D9D9E3"/>
+                <w:right w:val="single" w:sz="2" w:space="0" w:color="D9D9E3"/>
+              </w:pBdr>
+              <w:rPr>
+                <w:rFonts w:ascii="Arial" w:hAnsi="Arial" w:cs="Arial"/>
+                <w:highlight w:val="cyan"/>
+              </w:rPr>
+            </w:pPr>
+            <w:r>
+              <w:rPr>
+                <w:rFonts w:ascii="Arial" w:hAnsi="Arial" w:cs="Arial"/>
+                <w:highlight w:val="cyan"/>
+              </w:rPr>
+              <w:t>Mode imputation for the 'pick' feature.</w:t>
+            </w:r>
+          </w:p>
+          <w:p>
+            <w:pPr>
+              <w:widowControl w:val="0"/>
+              <w:pBdr>
+                <w:top w:val="single" w:sz="2" w:space="0" w:color="D9D9E3"/>
+                <w:left w:val="single" w:sz="2" w:space="5" w:color="D9D9E3"/>
+                <w:bottom w:val="single" w:sz="2" w:space="0" w:color="D9D9E3"/>
+                <w:right w:val="single" w:sz="2" w:space="0" w:color="D9D9E3"/>
+              </w:pBdr>
+              <w:rPr>
+                <w:rFonts w:ascii="Arial" w:hAnsi="Arial" w:cs="Arial"/>
+                <w:highlight w:val="cyan"/>
+              </w:rPr>
+            </w:pPr>
+            <w:r>
+              <w:rPr>
+                <w:rFonts w:ascii="Arial" w:hAnsi="Arial" w:cs="Arial"/>
+                <w:highlight w:val="cyan"/>
+              </w:rPr>
+              <w:t>Constant value imputation for '</w:t>
+            </w:r>
+            <w:proofErr w:type="spellStart"/>
+            <w:r>
+              <w:rPr>
+                <w:rFonts w:ascii="Arial" w:hAnsi="Arial" w:cs="Arial"/>
+                <w:highlight w:val="cyan"/>
+              </w:rPr>
+              <w:t>Rec_Rank</w:t>
+            </w:r>
+            <w:proofErr w:type="spellEnd"/>
+            <w:r>
+              <w:rPr>
+                <w:rFonts w:ascii="Arial" w:hAnsi="Arial" w:cs="Arial"/>
+                <w:highlight w:val="cyan"/>
+              </w:rPr>
+              <w:t>'.</w:t>
+            </w:r>
+          </w:p>
+          <w:p>
+            <w:pPr>
+              <w:widowControl w:val="0"/>
+              <w:pBdr>
+                <w:top w:val="single" w:sz="2" w:space="0" w:color="D9D9E3"/>
+                <w:left w:val="single" w:sz="2" w:space="5" w:color="D9D9E3"/>
+                <w:bottom w:val="single" w:sz="2" w:space="0" w:color="D9D9E3"/>
+                <w:right w:val="single" w:sz="2" w:space="0" w:color="D9D9E3"/>
+              </w:pBdr>
+              <w:rPr>
+                <w:rFonts w:ascii="Arial" w:hAnsi="Arial" w:cs="Arial"/>
+                <w:highlight w:val="cyan"/>
+              </w:rPr>
+            </w:pPr>
+            <w:r>
+              <w:rPr>
+                <w:rFonts w:ascii="Arial" w:hAnsi="Arial" w:cs="Arial"/>
+                <w:highlight w:val="cyan"/>
+              </w:rPr>
+              <w:t>Manual imputation with a predefined median for '</w:t>
+            </w:r>
+            <w:proofErr w:type="spellStart"/>
+            <w:r>
+              <w:rPr>
+                <w:rFonts w:ascii="Arial" w:hAnsi="Arial" w:cs="Arial"/>
+                <w:highlight w:val="cyan"/>
+              </w:rPr>
+              <w:t>rimmade_rimmiss</w:t>
+            </w:r>
+            <w:proofErr w:type="spellEnd"/>
+            <w:r>
+              <w:rPr>
+                <w:rFonts w:ascii="Arial" w:hAnsi="Arial" w:cs="Arial"/>
+                <w:highlight w:val="cyan"/>
+              </w:rPr>
+              <w:t>'.</w:t>
+            </w:r>
+          </w:p>
+          <w:p>
+            <w:pPr>
+              <w:widowControl w:val="0"/>
+              <w:pBdr>
+                <w:top w:val="single" w:sz="2" w:space="0" w:color="D9D9E3"/>
+                <w:left w:val="single" w:sz="2" w:space="5" w:color="D9D9E3"/>
+                <w:bottom w:val="single" w:sz="2" w:space="0" w:color="D9D9E3"/>
+                <w:right w:val="single" w:sz="2" w:space="0" w:color="D9D9E3"/>
+              </w:pBdr>
+              <w:rPr>
+                <w:rFonts w:ascii="Arial" w:hAnsi="Arial" w:cs="Arial"/>
+                <w:highlight w:val="cyan"/>
+              </w:rPr>
+            </w:pPr>
+            <w:r>
+              <w:rPr>
+                <w:rFonts w:ascii="Arial" w:hAnsi="Arial" w:cs="Arial"/>
+                <w:highlight w:val="cyan"/>
+              </w:rPr>
+              <w:t>Zero imputation for '</w:t>
+            </w:r>
+            <w:proofErr w:type="spellStart"/>
+            <w:r>
+              <w:rPr>
+                <w:rFonts w:ascii="Arial" w:hAnsi="Arial" w:cs="Arial"/>
+                <w:highlight w:val="cyan"/>
+              </w:rPr>
+              <w:t>dunksmade</w:t>
+            </w:r>
+            <w:proofErr w:type="spellEnd"/>
+            <w:r>
+              <w:rPr>
+                <w:rFonts w:ascii="Arial" w:hAnsi="Arial" w:cs="Arial"/>
+                <w:highlight w:val="cyan"/>
               </w:rPr>
               <w:t>', '</w:t>
             </w:r>
@@ -904,13 +1321,15 @@
             <w:r>
               <w:rPr>
                 <w:rFonts w:ascii="Arial" w:hAnsi="Arial" w:cs="Arial"/>
-              </w:rPr>
-              <w:t>eFG</w:t>
+                <w:highlight w:val="cyan"/>
+              </w:rPr>
+              <w:t>midmade</w:t>
             </w:r>
             <w:proofErr w:type="spellEnd"/>
             <w:r>
               <w:rPr>
                 <w:rFonts w:ascii="Arial" w:hAnsi="Arial" w:cs="Arial"/>
+                <w:highlight w:val="cyan"/>
               </w:rPr>
               <w:t>', '</w:t>
             </w:r>
@@ -918,29 +1337,39 @@
             <w:r>
               <w:rPr>
                 <w:rFonts w:ascii="Arial" w:hAnsi="Arial" w:cs="Arial"/>
-              </w:rPr>
-              <w:t>TS_per</w:t>
+                <w:highlight w:val="cyan"/>
+              </w:rPr>
+              <w:t>rimmade</w:t>
             </w:r>
             <w:proofErr w:type="spellEnd"/>
             <w:r>
               <w:rPr>
                 <w:rFonts w:ascii="Arial" w:hAnsi="Arial" w:cs="Arial"/>
-              </w:rPr>
-              <w:t>', '</w:t>
-            </w:r>
-            <w:proofErr w:type="spellStart"/>
-            <w:r>
+                <w:highlight w:val="cyan"/>
+              </w:rPr>
+              <w:t>'.</w:t>
+            </w:r>
+          </w:p>
+          <w:p>
+            <w:pPr>
+              <w:widowControl w:val="0"/>
+              <w:pBdr>
+                <w:top w:val="single" w:sz="2" w:space="0" w:color="D9D9E3"/>
+                <w:left w:val="single" w:sz="2" w:space="5" w:color="D9D9E3"/>
+                <w:bottom w:val="single" w:sz="2" w:space="0" w:color="D9D9E3"/>
+                <w:right w:val="single" w:sz="2" w:space="0" w:color="D9D9E3"/>
+              </w:pBdr>
               <w:rPr>
                 <w:rFonts w:ascii="Arial" w:hAnsi="Arial" w:cs="Arial"/>
-              </w:rPr>
-              <w:t>adjoe</w:t>
-            </w:r>
-            <w:proofErr w:type="spellEnd"/>
+                <w:highlight w:val="cyan"/>
+              </w:rPr>
+            </w:pPr>
             <w:r>
               <w:rPr>
                 <w:rFonts w:ascii="Arial" w:hAnsi="Arial" w:cs="Arial"/>
-              </w:rPr>
-              <w:t>'.</w:t>
+                <w:highlight w:val="cyan"/>
+              </w:rPr>
+              <w:t>Mode imputation for categorical features.</w:t>
             </w:r>
           </w:p>
           <w:p>
@@ -954,399 +1383,34 @@
               </w:pBdr>
               <w:rPr>
                 <w:rFonts w:ascii="Arial" w:hAnsi="Arial" w:cs="Arial"/>
+                <w:highlight w:val="cyan"/>
               </w:rPr>
             </w:pPr>
             <w:r>
               <w:rPr>
                 <w:rFonts w:ascii="Arial" w:hAnsi="Arial" w:cs="Arial"/>
-              </w:rPr>
-              <w:t>Categorical features: '</w:t>
-            </w:r>
-            <w:proofErr w:type="spellStart"/>
-            <w:r>
+                <w:highlight w:val="cyan"/>
+              </w:rPr>
+              <w:t>Median imputation for skewed features.</w:t>
+            </w:r>
+          </w:p>
+          <w:p>
+            <w:pPr>
+              <w:widowControl w:val="0"/>
+              <w:pBdr>
+                <w:top w:val="single" w:sz="2" w:space="0" w:color="D9D9E3"/>
+                <w:left w:val="single" w:sz="2" w:space="5" w:color="D9D9E3"/>
+                <w:bottom w:val="single" w:sz="2" w:space="0" w:color="D9D9E3"/>
+                <w:right w:val="single" w:sz="2" w:space="0" w:color="D9D9E3"/>
+              </w:pBdr>
               <w:rPr>
                 <w:rFonts w:ascii="Arial" w:hAnsi="Arial" w:cs="Arial"/>
               </w:rPr>
-              <w:t>yr</w:t>
-            </w:r>
-            <w:proofErr w:type="spellEnd"/>
+            </w:pPr>
             <w:r>
               <w:rPr>
                 <w:rFonts w:ascii="Arial" w:hAnsi="Arial" w:cs="Arial"/>
-              </w:rPr>
-              <w:t>', '</w:t>
-            </w:r>
-            <w:proofErr w:type="spellStart"/>
-            <w:r>
-              <w:rPr>
-                <w:rFonts w:ascii="Arial" w:hAnsi="Arial" w:cs="Arial"/>
-              </w:rPr>
-              <w:t>ht</w:t>
-            </w:r>
-            <w:proofErr w:type="spellEnd"/>
-            <w:r>
-              <w:rPr>
-                <w:rFonts w:ascii="Arial" w:hAnsi="Arial" w:cs="Arial"/>
-              </w:rPr>
-              <w:t>', '</w:t>
-            </w:r>
-            <w:proofErr w:type="spellStart"/>
-            <w:r>
-              <w:rPr>
-                <w:rFonts w:ascii="Arial" w:hAnsi="Arial" w:cs="Arial"/>
-              </w:rPr>
-              <w:t>num</w:t>
-            </w:r>
-            <w:proofErr w:type="spellEnd"/>
-            <w:r>
-              <w:rPr>
-                <w:rFonts w:ascii="Arial" w:hAnsi="Arial" w:cs="Arial"/>
-              </w:rPr>
-              <w:t>'</w:t>
-            </w:r>
-            <w:r>
-              <w:rPr>
-                <w:rFonts w:ascii="Arial" w:hAnsi="Arial" w:cs="Arial"/>
-              </w:rPr>
-              <w:t xml:space="preserve"> were removed as they added no value. </w:t>
-            </w:r>
-          </w:p>
-          <w:p>
-            <w:pPr>
-              <w:widowControl w:val="0"/>
-              <w:pBdr>
-                <w:top w:val="single" w:sz="2" w:space="0" w:color="D9D9E3"/>
-                <w:left w:val="single" w:sz="2" w:space="5" w:color="D9D9E3"/>
-                <w:bottom w:val="single" w:sz="2" w:space="0" w:color="D9D9E3"/>
-                <w:right w:val="single" w:sz="2" w:space="0" w:color="D9D9E3"/>
-              </w:pBdr>
-              <w:rPr>
-                <w:rFonts w:ascii="Arial" w:hAnsi="Arial" w:cs="Arial"/>
-              </w:rPr>
-            </w:pPr>
-            <w:r>
-              <w:rPr>
-                <w:rFonts w:ascii="Arial" w:hAnsi="Arial" w:cs="Arial"/>
-              </w:rPr>
-              <w:t>We identified s</w:t>
-            </w:r>
-            <w:r>
-              <w:rPr>
-                <w:rFonts w:ascii="Arial" w:hAnsi="Arial" w:cs="Arial"/>
-              </w:rPr>
-              <w:t>kewed features: 'GP', '</w:t>
-            </w:r>
-            <w:proofErr w:type="spellStart"/>
-            <w:r>
-              <w:rPr>
-                <w:rFonts w:ascii="Arial" w:hAnsi="Arial" w:cs="Arial"/>
-              </w:rPr>
-              <w:t>Min_per</w:t>
-            </w:r>
-            <w:proofErr w:type="spellEnd"/>
-            <w:r>
-              <w:rPr>
-                <w:rFonts w:ascii="Arial" w:hAnsi="Arial" w:cs="Arial"/>
-              </w:rPr>
-              <w:t>', '</w:t>
-            </w:r>
-            <w:proofErr w:type="spellStart"/>
-            <w:r>
-              <w:rPr>
-                <w:rFonts w:ascii="Arial" w:hAnsi="Arial" w:cs="Arial"/>
-              </w:rPr>
-              <w:t>usg</w:t>
-            </w:r>
-            <w:proofErr w:type="spellEnd"/>
-            <w:r>
-              <w:rPr>
-                <w:rFonts w:ascii="Arial" w:hAnsi="Arial" w:cs="Arial"/>
-              </w:rPr>
-              <w:t>', and others.</w:t>
-            </w:r>
-          </w:p>
-          <w:p>
-            <w:pPr>
-              <w:widowControl w:val="0"/>
-              <w:pBdr>
-                <w:top w:val="single" w:sz="2" w:space="0" w:color="D9D9E3"/>
-                <w:left w:val="single" w:sz="2" w:space="0" w:color="D9D9E3"/>
-                <w:bottom w:val="single" w:sz="2" w:space="0" w:color="D9D9E3"/>
-                <w:right w:val="single" w:sz="2" w:space="0" w:color="D9D9E3"/>
-              </w:pBdr>
-              <w:rPr>
-                <w:rFonts w:ascii="Arial" w:hAnsi="Arial" w:cs="Arial"/>
-              </w:rPr>
-            </w:pPr>
-            <w:r>
-              <w:rPr>
-                <w:rFonts w:ascii="Arial" w:hAnsi="Arial" w:cs="Arial"/>
-                <w:b/>
-                <w:bCs/>
-              </w:rPr>
-              <w:t>Feature Engineering and Imputation:</w:t>
-            </w:r>
-          </w:p>
-          <w:p>
-            <w:pPr>
-              <w:widowControl w:val="0"/>
-              <w:pBdr>
-                <w:top w:val="single" w:sz="2" w:space="0" w:color="D9D9E3"/>
-                <w:left w:val="single" w:sz="2" w:space="5" w:color="D9D9E3"/>
-                <w:bottom w:val="single" w:sz="2" w:space="0" w:color="D9D9E3"/>
-                <w:right w:val="single" w:sz="2" w:space="0" w:color="D9D9E3"/>
-              </w:pBdr>
-              <w:rPr>
-                <w:rFonts w:ascii="Arial" w:hAnsi="Arial" w:cs="Arial"/>
-              </w:rPr>
-            </w:pPr>
-            <w:r>
-              <w:rPr>
-                <w:rFonts w:ascii="Arial" w:hAnsi="Arial" w:cs="Arial"/>
-              </w:rPr>
-              <w:t xml:space="preserve">KNN imputation is applied to normal distribution features using 5 </w:t>
-            </w:r>
-            <w:proofErr w:type="spellStart"/>
-            <w:r>
-              <w:rPr>
-                <w:rFonts w:ascii="Arial" w:hAnsi="Arial" w:cs="Arial"/>
-              </w:rPr>
-              <w:t>neighbors</w:t>
-            </w:r>
-            <w:proofErr w:type="spellEnd"/>
-            <w:r>
-              <w:rPr>
-                <w:rFonts w:ascii="Arial" w:hAnsi="Arial" w:cs="Arial"/>
-              </w:rPr>
-              <w:t>.</w:t>
-            </w:r>
-          </w:p>
-          <w:p>
-            <w:pPr>
-              <w:widowControl w:val="0"/>
-              <w:pBdr>
-                <w:top w:val="single" w:sz="2" w:space="0" w:color="D9D9E3"/>
-                <w:left w:val="single" w:sz="2" w:space="5" w:color="D9D9E3"/>
-                <w:bottom w:val="single" w:sz="2" w:space="0" w:color="D9D9E3"/>
-                <w:right w:val="single" w:sz="2" w:space="0" w:color="D9D9E3"/>
-              </w:pBdr>
-              <w:rPr>
-                <w:rFonts w:ascii="Arial" w:hAnsi="Arial" w:cs="Arial"/>
-              </w:rPr>
-            </w:pPr>
-            <w:r>
-              <w:rPr>
-                <w:rFonts w:ascii="Arial" w:hAnsi="Arial" w:cs="Arial"/>
-              </w:rPr>
-              <w:t>Manual imputation with predefined values for specific features.</w:t>
-            </w:r>
-          </w:p>
-          <w:p>
-            <w:pPr>
-              <w:widowControl w:val="0"/>
-              <w:pBdr>
-                <w:top w:val="single" w:sz="2" w:space="0" w:color="D9D9E3"/>
-                <w:left w:val="single" w:sz="2" w:space="5" w:color="D9D9E3"/>
-                <w:bottom w:val="single" w:sz="2" w:space="0" w:color="D9D9E3"/>
-                <w:right w:val="single" w:sz="2" w:space="0" w:color="D9D9E3"/>
-              </w:pBdr>
-              <w:rPr>
-                <w:rFonts w:ascii="Arial" w:hAnsi="Arial" w:cs="Arial"/>
-              </w:rPr>
-            </w:pPr>
-            <w:r>
-              <w:rPr>
-                <w:rFonts w:ascii="Arial" w:hAnsi="Arial" w:cs="Arial"/>
-              </w:rPr>
-              <w:t>Mode imputation for the 'pick' feature.</w:t>
-            </w:r>
-          </w:p>
-          <w:p>
-            <w:pPr>
-              <w:widowControl w:val="0"/>
-              <w:pBdr>
-                <w:top w:val="single" w:sz="2" w:space="0" w:color="D9D9E3"/>
-                <w:left w:val="single" w:sz="2" w:space="5" w:color="D9D9E3"/>
-                <w:bottom w:val="single" w:sz="2" w:space="0" w:color="D9D9E3"/>
-                <w:right w:val="single" w:sz="2" w:space="0" w:color="D9D9E3"/>
-              </w:pBdr>
-              <w:rPr>
-                <w:rFonts w:ascii="Arial" w:hAnsi="Arial" w:cs="Arial"/>
-              </w:rPr>
-            </w:pPr>
-            <w:r>
-              <w:rPr>
-                <w:rFonts w:ascii="Arial" w:hAnsi="Arial" w:cs="Arial"/>
-              </w:rPr>
-              <w:t>Constant value imputation for '</w:t>
-            </w:r>
-            <w:proofErr w:type="spellStart"/>
-            <w:r>
-              <w:rPr>
-                <w:rFonts w:ascii="Arial" w:hAnsi="Arial" w:cs="Arial"/>
-              </w:rPr>
-              <w:t>Rec_Rank</w:t>
-            </w:r>
-            <w:proofErr w:type="spellEnd"/>
-            <w:r>
-              <w:rPr>
-                <w:rFonts w:ascii="Arial" w:hAnsi="Arial" w:cs="Arial"/>
-              </w:rPr>
-              <w:t>'.</w:t>
-            </w:r>
-          </w:p>
-          <w:p>
-            <w:pPr>
-              <w:widowControl w:val="0"/>
-              <w:pBdr>
-                <w:top w:val="single" w:sz="2" w:space="0" w:color="D9D9E3"/>
-                <w:left w:val="single" w:sz="2" w:space="5" w:color="D9D9E3"/>
-                <w:bottom w:val="single" w:sz="2" w:space="0" w:color="D9D9E3"/>
-                <w:right w:val="single" w:sz="2" w:space="0" w:color="D9D9E3"/>
-              </w:pBdr>
-              <w:rPr>
-                <w:rFonts w:ascii="Arial" w:hAnsi="Arial" w:cs="Arial"/>
-              </w:rPr>
-            </w:pPr>
-            <w:r>
-              <w:rPr>
-                <w:rFonts w:ascii="Arial" w:hAnsi="Arial" w:cs="Arial"/>
-              </w:rPr>
-              <w:t>Manual imputation with a predefined median for '</w:t>
-            </w:r>
-            <w:proofErr w:type="spellStart"/>
-            <w:r>
-              <w:rPr>
-                <w:rFonts w:ascii="Arial" w:hAnsi="Arial" w:cs="Arial"/>
-              </w:rPr>
-              <w:t>rimmade_rimmiss</w:t>
-            </w:r>
-            <w:proofErr w:type="spellEnd"/>
-            <w:r>
-              <w:rPr>
-                <w:rFonts w:ascii="Arial" w:hAnsi="Arial" w:cs="Arial"/>
-              </w:rPr>
-              <w:t>'.</w:t>
-            </w:r>
-          </w:p>
-          <w:p>
-            <w:pPr>
-              <w:widowControl w:val="0"/>
-              <w:pBdr>
-                <w:top w:val="single" w:sz="2" w:space="0" w:color="D9D9E3"/>
-                <w:left w:val="single" w:sz="2" w:space="5" w:color="D9D9E3"/>
-                <w:bottom w:val="single" w:sz="2" w:space="0" w:color="D9D9E3"/>
-                <w:right w:val="single" w:sz="2" w:space="0" w:color="D9D9E3"/>
-              </w:pBdr>
-              <w:rPr>
-                <w:rFonts w:ascii="Arial" w:hAnsi="Arial" w:cs="Arial"/>
-              </w:rPr>
-            </w:pPr>
-            <w:r>
-              <w:rPr>
-                <w:rFonts w:ascii="Arial" w:hAnsi="Arial" w:cs="Arial"/>
-              </w:rPr>
-              <w:t>Zero imputation for '</w:t>
-            </w:r>
-            <w:proofErr w:type="spellStart"/>
-            <w:r>
-              <w:rPr>
-                <w:rFonts w:ascii="Arial" w:hAnsi="Arial" w:cs="Arial"/>
-              </w:rPr>
-              <w:t>dunksmade</w:t>
-            </w:r>
-            <w:proofErr w:type="spellEnd"/>
-            <w:r>
-              <w:rPr>
-                <w:rFonts w:ascii="Arial" w:hAnsi="Arial" w:cs="Arial"/>
-              </w:rPr>
-              <w:t>', '</w:t>
-            </w:r>
-            <w:proofErr w:type="spellStart"/>
-            <w:r>
-              <w:rPr>
-                <w:rFonts w:ascii="Arial" w:hAnsi="Arial" w:cs="Arial"/>
-              </w:rPr>
-              <w:t>midmade</w:t>
-            </w:r>
-            <w:proofErr w:type="spellEnd"/>
-            <w:r>
-              <w:rPr>
-                <w:rFonts w:ascii="Arial" w:hAnsi="Arial" w:cs="Arial"/>
-              </w:rPr>
-              <w:t>', '</w:t>
-            </w:r>
-            <w:proofErr w:type="spellStart"/>
-            <w:r>
-              <w:rPr>
-                <w:rFonts w:ascii="Arial" w:hAnsi="Arial" w:cs="Arial"/>
-              </w:rPr>
-              <w:t>rimmade</w:t>
-            </w:r>
-            <w:proofErr w:type="spellEnd"/>
-            <w:r>
-              <w:rPr>
-                <w:rFonts w:ascii="Arial" w:hAnsi="Arial" w:cs="Arial"/>
-              </w:rPr>
-              <w:t>'.</w:t>
-            </w:r>
-          </w:p>
-          <w:p>
-            <w:pPr>
-              <w:widowControl w:val="0"/>
-              <w:pBdr>
-                <w:top w:val="single" w:sz="2" w:space="0" w:color="D9D9E3"/>
-                <w:left w:val="single" w:sz="2" w:space="5" w:color="D9D9E3"/>
-                <w:bottom w:val="single" w:sz="2" w:space="0" w:color="D9D9E3"/>
-                <w:right w:val="single" w:sz="2" w:space="0" w:color="D9D9E3"/>
-              </w:pBdr>
-              <w:rPr>
-                <w:rFonts w:ascii="Arial" w:hAnsi="Arial" w:cs="Arial"/>
-              </w:rPr>
-            </w:pPr>
-            <w:r>
-              <w:rPr>
-                <w:rFonts w:ascii="Arial" w:hAnsi="Arial" w:cs="Arial"/>
-              </w:rPr>
-              <w:t>Mode imputation for categorical features.</w:t>
-            </w:r>
-          </w:p>
-          <w:p>
-            <w:pPr>
-              <w:widowControl w:val="0"/>
-              <w:pBdr>
-                <w:top w:val="single" w:sz="2" w:space="0" w:color="D9D9E3"/>
-                <w:left w:val="single" w:sz="2" w:space="5" w:color="D9D9E3"/>
-                <w:bottom w:val="single" w:sz="2" w:space="0" w:color="D9D9E3"/>
-                <w:right w:val="single" w:sz="2" w:space="0" w:color="D9D9E3"/>
-              </w:pBdr>
-              <w:rPr>
-                <w:rFonts w:ascii="Arial" w:hAnsi="Arial" w:cs="Arial"/>
-              </w:rPr>
-            </w:pPr>
-            <w:r>
-              <w:rPr>
-                <w:rFonts w:ascii="Arial" w:hAnsi="Arial" w:cs="Arial"/>
-              </w:rPr>
-              <w:t>Median imputation for skewed features.</w:t>
-            </w:r>
-          </w:p>
-          <w:p>
-            <w:pPr>
-              <w:widowControl w:val="0"/>
-              <w:pBdr>
-                <w:top w:val="single" w:sz="2" w:space="0" w:color="D9D9E3"/>
-                <w:left w:val="single" w:sz="2" w:space="5" w:color="D9D9E3"/>
-                <w:bottom w:val="single" w:sz="2" w:space="0" w:color="D9D9E3"/>
-                <w:right w:val="single" w:sz="2" w:space="0" w:color="D9D9E3"/>
-              </w:pBdr>
-              <w:rPr>
-                <w:rFonts w:ascii="Arial" w:hAnsi="Arial" w:cs="Arial"/>
-              </w:rPr>
-            </w:pPr>
-            <w:r>
-              <w:rPr>
-                <w:rFonts w:ascii="Arial" w:hAnsi="Arial" w:cs="Arial"/>
+                <w:highlight w:val="cyan"/>
               </w:rPr>
               <w:t>Central value imputation for percentage features.</w:t>
             </w:r>
@@ -1362,6 +1426,17 @@
                 <w:between w:val="nil"/>
               </w:pBdr>
             </w:pPr>
+            <w:r>
+              <w:t xml:space="preserve">I am still trying to follow the above hypothesis, and since I have achieved an AUROC score of 0.99 the previous week, its best to try a different model approach with the same feature engineering mentioned above and validate if using </w:t>
+            </w:r>
+            <w:proofErr w:type="spellStart"/>
+            <w:r>
+              <w:t>XGBoost</w:t>
+            </w:r>
+            <w:proofErr w:type="spellEnd"/>
+            <w:r>
+              <w:t xml:space="preserve"> is the best there is for our data challenge.  </w:t>
+            </w:r>
           </w:p>
         </w:tc>
       </w:tr>
@@ -1452,21 +1527,7 @@
               </w:pBdr>
             </w:pPr>
             <w:r>
-              <w:t xml:space="preserve">The experiment aims to create a predictive model for a college basketball player's draft likelihood. The expected outcome is a model with around </w:t>
-            </w:r>
-            <w:proofErr w:type="spellStart"/>
-            <w:r>
-              <w:t>around</w:t>
-            </w:r>
-            <w:proofErr w:type="spellEnd"/>
-            <w:r>
-              <w:t xml:space="preserve"> 9</w:t>
-            </w:r>
-            <w:r>
-              <w:t>8</w:t>
-            </w:r>
-            <w:r>
-              <w:t>% accuracy in predicting draft success.</w:t>
+              <w:t xml:space="preserve">Will I be able to beat the present model performance by trying out more sophisticated models like a vanilla neural network? </w:t>
             </w:r>
           </w:p>
           <w:p>
@@ -1508,13 +1569,58 @@
               <w:t xml:space="preserve"> Model accurately predicts draft outcomes (</w:t>
             </w:r>
             <w:r>
+              <w:t>99</w:t>
+            </w:r>
+            <w:r>
+              <w:t>%+ accuracy</w:t>
+            </w:r>
+            <w:r>
+              <w:t>, perfect AUROC score of 1</w:t>
+            </w:r>
+            <w:r>
+              <w:t>), providing valuable insights.</w:t>
+            </w:r>
+          </w:p>
+          <w:p>
+            <w:pPr>
+              <w:widowControl w:val="0"/>
+              <w:pBdr>
+                <w:top w:val="single" w:sz="2" w:space="0" w:color="D9D9E3"/>
+                <w:left w:val="single" w:sz="2" w:space="5" w:color="D9D9E3"/>
+                <w:bottom w:val="single" w:sz="2" w:space="0" w:color="D9D9E3"/>
+                <w:right w:val="single" w:sz="2" w:space="0" w:color="D9D9E3"/>
+              </w:pBdr>
+            </w:pPr>
+            <w:r>
+              <w:rPr>
+                <w:b/>
+                <w:bCs/>
+              </w:rPr>
+              <w:t>Moderate Accuracy:</w:t>
+            </w:r>
+            <w:r>
+              <w:t xml:space="preserve"> Model</w:t>
+            </w:r>
+            <w:r>
+              <w:t xml:space="preserve"> performed poorly compared to the previous model,</w:t>
+            </w:r>
+            <w:r>
+              <w:t xml:space="preserve"> has </w:t>
+            </w:r>
+            <w:r>
+              <w:t>95</w:t>
+            </w:r>
+            <w:r>
+              <w:t>-</w:t>
+            </w:r>
+            <w:r>
               <w:t>9</w:t>
             </w:r>
             <w:r>
-              <w:t>8</w:t>
-            </w:r>
-            <w:r>
-              <w:t>%+ accuracy), providing valuable insights.</w:t>
+              <w:t>6</w:t>
+            </w:r>
+            <w:r>
+              <w:t>% accuracy, still offering useful guidance.</w:t>
             </w:r>
           </w:p>
           <w:p>
@@ -1532,25 +1638,10 @@
                 <w:b/>
                 <w:bCs/>
               </w:rPr>
-              <w:t>Moderate Accuracy:</w:t>
-            </w:r>
-            <w:r>
-              <w:t xml:space="preserve"> Model has </w:t>
-            </w:r>
-            <w:r>
-              <w:t>95</w:t>
-            </w:r>
-            <w:r>
-              <w:t>-</w:t>
-            </w:r>
-            <w:r>
-              <w:t>9</w:t>
-            </w:r>
-            <w:r>
-              <w:t>6</w:t>
-            </w:r>
-            <w:r>
-              <w:t>% accuracy, still offering useful guidance.</w:t>
+              <w:t>Bias:</w:t>
+            </w:r>
+            <w:r>
+              <w:t xml:space="preserve"> Model shows accuracy but highlights bias, emphasizing fairness importance.</w:t>
             </w:r>
           </w:p>
           <w:p>
@@ -1568,10 +1659,10 @@
                 <w:b/>
                 <w:bCs/>
               </w:rPr>
-              <w:t>Bias:</w:t>
-            </w:r>
-            <w:r>
-              <w:t xml:space="preserve"> Model shows accuracy but highlights bias, emphasizing fairness importance.</w:t>
+              <w:t>Fit Issues:</w:t>
+            </w:r>
+            <w:r>
+              <w:t xml:space="preserve"> Model overfits/underfits, requiring adjustments.</w:t>
             </w:r>
           </w:p>
           <w:p>
@@ -1589,10 +1680,31 @@
                 <w:b/>
                 <w:bCs/>
               </w:rPr>
-              <w:t>Fit Issues:</w:t>
-            </w:r>
-            <w:r>
-              <w:t xml:space="preserve"> Model overfits/underfits, requiring adjustments.</w:t>
+              <w:t>Surprising Attributes:</w:t>
+            </w:r>
+            <w:r>
+              <w:t xml:space="preserve"> New insights from unexpected attribute correlations</w:t>
+            </w:r>
+            <w:r>
+              <w:t xml:space="preserve">- </w:t>
+            </w:r>
+            <w:r>
+              <w:t>Model made a big difference</w:t>
+            </w:r>
+            <w:r>
+              <w:t xml:space="preserve"> in its performance</w:t>
+            </w:r>
+            <w:r>
+              <w:t xml:space="preserve"> when I </w:t>
+            </w:r>
+            <w:r>
+              <w:t>eliminated the feature ‘pick’ to see</w:t>
+            </w:r>
+            <w:r>
+              <w:t xml:space="preserve"> </w:t>
+            </w:r>
+            <w:r>
+              <w:t xml:space="preserve">if it does better. </w:t>
             </w:r>
           </w:p>
           <w:p>
@@ -1610,52 +1722,10 @@
                 <w:b/>
                 <w:bCs/>
               </w:rPr>
-              <w:t>Surprising Attributes:</w:t>
-            </w:r>
-            <w:r>
-              <w:t xml:space="preserve"> New insights from unexpected attribute correlations.</w:t>
-            </w:r>
-          </w:p>
-          <w:p>
-            <w:pPr>
-              <w:widowControl w:val="0"/>
-              <w:pBdr>
-                <w:top w:val="single" w:sz="2" w:space="0" w:color="D9D9E3"/>
-                <w:left w:val="single" w:sz="2" w:space="5" w:color="D9D9E3"/>
-                <w:bottom w:val="single" w:sz="2" w:space="0" w:color="D9D9E3"/>
-                <w:right w:val="single" w:sz="2" w:space="0" w:color="D9D9E3"/>
-              </w:pBdr>
-            </w:pPr>
-            <w:r>
-              <w:rPr>
-                <w:b/>
-                <w:bCs/>
-              </w:rPr>
               <w:t>External Factors:</w:t>
             </w:r>
             <w:r>
               <w:t xml:space="preserve"> Model reveals external factors' importance.</w:t>
-            </w:r>
-          </w:p>
-          <w:p>
-            <w:pPr>
-              <w:widowControl w:val="0"/>
-              <w:pBdr>
-                <w:top w:val="single" w:sz="2" w:space="0" w:color="D9D9E3"/>
-                <w:left w:val="single" w:sz="2" w:space="5" w:color="D9D9E3"/>
-                <w:bottom w:val="single" w:sz="2" w:space="0" w:color="D9D9E3"/>
-                <w:right w:val="single" w:sz="2" w:space="0" w:color="D9D9E3"/>
-              </w:pBdr>
-            </w:pPr>
-            <w:r>
-              <w:rPr>
-                <w:b/>
-                <w:bCs/>
-              </w:rPr>
-              <w:t>Feedback Loop:</w:t>
-            </w:r>
-            <w:r>
-              <w:t xml:space="preserve"> Stakeholder feedback iteratively improves the model.</w:t>
             </w:r>
           </w:p>
           <w:p>
@@ -1827,6 +1897,15 @@
             <w:pPr>
               <w:widowControl w:val="0"/>
             </w:pPr>
+            <w:r>
+              <w:rPr>
+                <w:highlight w:val="cyan"/>
+              </w:rPr>
+              <w:t>Same Data Preparation (mentioned below) as last week since the method seems to produce the best score so far.</w:t>
+            </w:r>
+            <w:r>
+              <w:t xml:space="preserve"> </w:t>
+            </w:r>
           </w:p>
           <w:p>
             <w:pPr>
@@ -2412,6 +2491,7 @@
                 <w:b/>
                 <w:bCs/>
               </w:rPr>
+              <w:lastRenderedPageBreak/>
               <w:t>Imputing Outside the Range:</w:t>
             </w:r>
             <w:r>
@@ -2429,11 +2509,7 @@
             </w:r>
             <w:proofErr w:type="spellEnd"/>
             <w:r>
-              <w:t xml:space="preserve">' with a value outside </w:t>
-            </w:r>
-            <w:r>
-              <w:lastRenderedPageBreak/>
-              <w:t>the range of existing ranks, such as -1. This approach signals that the data was missing and avoids biasing the model towards any specific rank.</w:t>
+              <w:t>' with a value outside the range of existing ranks, such as -1. This approach signals that the data was missing and avoids biasing the model towards any specific rank.</w:t>
             </w:r>
           </w:p>
           <w:p>
@@ -2523,7 +2599,13 @@
             </w:r>
             <w:proofErr w:type="spellEnd"/>
             <w:r>
-              <w:t>', you've imputed missing values with reasonable central values (medians), ensuring that the imputed data aligns with the typical distribution of these percentages.</w:t>
+              <w:t xml:space="preserve">', </w:t>
+            </w:r>
+            <w:r>
+              <w:t>I have</w:t>
+            </w:r>
+            <w:r>
+              <w:t xml:space="preserve"> imputed missing values with reasonable central values (medians), ensuring that the imputed data aligns with the typical distribution of these percentages.</w:t>
             </w:r>
           </w:p>
           <w:p>
@@ -2596,7 +2678,495 @@
               </w:pBdr>
             </w:pPr>
             <w:r>
-              <w:t xml:space="preserve">In this experiment, several </w:t>
+              <w:t>In this experiment, several models</w:t>
+            </w:r>
+            <w:r>
+              <w:t xml:space="preserve"> like (Light GBM, </w:t>
+            </w:r>
+            <w:proofErr w:type="spellStart"/>
+            <w:r>
+              <w:t>CatBoost</w:t>
+            </w:r>
+            <w:proofErr w:type="spellEnd"/>
+            <w:r>
+              <w:t xml:space="preserve">, Sequential NN as they are powerful contenders and perform equally well without the need for extensive tuning) </w:t>
+            </w:r>
+            <w:r>
+              <w:t xml:space="preserve"> were trained for classification. The goal was to predict a binary outcome. The dataset was </w:t>
+            </w:r>
+            <w:proofErr w:type="spellStart"/>
+            <w:r>
+              <w:t>preprocessed</w:t>
+            </w:r>
+            <w:proofErr w:type="spellEnd"/>
+            <w:r>
+              <w:t>, and a set of features were selected based on their absolute coefficients obtained from a previously trained Logistic Regression model. The selected features were:</w:t>
+            </w:r>
+          </w:p>
+          <w:p>
+            <w:pPr>
+              <w:widowControl w:val="0"/>
+              <w:pBdr>
+                <w:top w:val="single" w:sz="2" w:space="0" w:color="D9D9E3"/>
+                <w:left w:val="single" w:sz="2" w:space="5" w:color="D9D9E3"/>
+                <w:bottom w:val="single" w:sz="2" w:space="0" w:color="D9D9E3"/>
+                <w:right w:val="single" w:sz="2" w:space="0" w:color="D9D9E3"/>
+              </w:pBdr>
+            </w:pPr>
+            <w:r>
+              <w:t>'GP', '</w:t>
+            </w:r>
+            <w:proofErr w:type="spellStart"/>
+            <w:r>
+              <w:t>Min_per</w:t>
+            </w:r>
+            <w:proofErr w:type="spellEnd"/>
+            <w:r>
+              <w:t>', '</w:t>
+            </w:r>
+            <w:proofErr w:type="spellStart"/>
+            <w:r>
+              <w:t>Ortg</w:t>
+            </w:r>
+            <w:proofErr w:type="spellEnd"/>
+            <w:r>
+              <w:t>', '</w:t>
+            </w:r>
+            <w:proofErr w:type="spellStart"/>
+            <w:r>
+              <w:t>usg</w:t>
+            </w:r>
+            <w:proofErr w:type="spellEnd"/>
+            <w:r>
+              <w:t>', '</w:t>
+            </w:r>
+            <w:proofErr w:type="spellStart"/>
+            <w:r>
+              <w:t>eFG</w:t>
+            </w:r>
+            <w:proofErr w:type="spellEnd"/>
+            <w:r>
+              <w:t>', '</w:t>
+            </w:r>
+            <w:proofErr w:type="spellStart"/>
+            <w:r>
+              <w:t>TS_per</w:t>
+            </w:r>
+            <w:proofErr w:type="spellEnd"/>
+            <w:r>
+              <w:t>', '</w:t>
+            </w:r>
+            <w:proofErr w:type="spellStart"/>
+            <w:r>
+              <w:t>ORB_per</w:t>
+            </w:r>
+            <w:proofErr w:type="spellEnd"/>
+            <w:r>
+              <w:t>', '</w:t>
+            </w:r>
+            <w:proofErr w:type="spellStart"/>
+            <w:r>
+              <w:t>DRB_per</w:t>
+            </w:r>
+            <w:proofErr w:type="spellEnd"/>
+            <w:r>
+              <w:t>', '</w:t>
+            </w:r>
+            <w:proofErr w:type="spellStart"/>
+            <w:r>
+              <w:t>AST_per</w:t>
+            </w:r>
+            <w:proofErr w:type="spellEnd"/>
+            <w:r>
+              <w:t>', '</w:t>
+            </w:r>
+            <w:proofErr w:type="spellStart"/>
+            <w:r>
+              <w:t>TO_per</w:t>
+            </w:r>
+            <w:proofErr w:type="spellEnd"/>
+            <w:r>
+              <w:t>',</w:t>
+            </w:r>
+          </w:p>
+          <w:p>
+            <w:pPr>
+              <w:widowControl w:val="0"/>
+              <w:pBdr>
+                <w:top w:val="single" w:sz="2" w:space="0" w:color="D9D9E3"/>
+                <w:left w:val="single" w:sz="2" w:space="5" w:color="D9D9E3"/>
+                <w:bottom w:val="single" w:sz="2" w:space="0" w:color="D9D9E3"/>
+                <w:right w:val="single" w:sz="2" w:space="0" w:color="D9D9E3"/>
+              </w:pBdr>
+            </w:pPr>
+            <w:r>
+              <w:t>'FTM', 'FTA', '</w:t>
+            </w:r>
+            <w:proofErr w:type="spellStart"/>
+            <w:r>
+              <w:t>FT_per</w:t>
+            </w:r>
+            <w:proofErr w:type="spellEnd"/>
+            <w:r>
+              <w:t>', '</w:t>
+            </w:r>
+            <w:proofErr w:type="spellStart"/>
+            <w:r>
+              <w:t>twoPM</w:t>
+            </w:r>
+            <w:proofErr w:type="spellEnd"/>
+            <w:r>
+              <w:t>', '</w:t>
+            </w:r>
+            <w:proofErr w:type="spellStart"/>
+            <w:r>
+              <w:t>twoPA</w:t>
+            </w:r>
+            <w:proofErr w:type="spellEnd"/>
+            <w:r>
+              <w:t>', '</w:t>
+            </w:r>
+            <w:proofErr w:type="spellStart"/>
+            <w:r>
+              <w:t>twoP_per</w:t>
+            </w:r>
+            <w:proofErr w:type="spellEnd"/>
+            <w:r>
+              <w:t>', 'TPM', 'TPA', '</w:t>
+            </w:r>
+            <w:proofErr w:type="spellStart"/>
+            <w:r>
+              <w:t>TP_per</w:t>
+            </w:r>
+            <w:proofErr w:type="spellEnd"/>
+            <w:r>
+              <w:t>', '</w:t>
+            </w:r>
+            <w:proofErr w:type="spellStart"/>
+            <w:r>
+              <w:t>blk_per</w:t>
+            </w:r>
+            <w:proofErr w:type="spellEnd"/>
+            <w:r>
+              <w:t>',</w:t>
+            </w:r>
+          </w:p>
+          <w:p>
+            <w:pPr>
+              <w:widowControl w:val="0"/>
+              <w:pBdr>
+                <w:top w:val="single" w:sz="2" w:space="0" w:color="D9D9E3"/>
+                <w:left w:val="single" w:sz="2" w:space="5" w:color="D9D9E3"/>
+                <w:bottom w:val="single" w:sz="2" w:space="0" w:color="D9D9E3"/>
+                <w:right w:val="single" w:sz="2" w:space="0" w:color="D9D9E3"/>
+              </w:pBdr>
+            </w:pPr>
+            <w:r>
+              <w:t>'</w:t>
+            </w:r>
+            <w:proofErr w:type="spellStart"/>
+            <w:r>
+              <w:t>stl_per</w:t>
+            </w:r>
+            <w:proofErr w:type="spellEnd"/>
+            <w:r>
+              <w:t>', '</w:t>
+            </w:r>
+            <w:proofErr w:type="spellStart"/>
+            <w:r>
+              <w:t>ftr</w:t>
+            </w:r>
+            <w:proofErr w:type="spellEnd"/>
+            <w:r>
+              <w:t>', '</w:t>
+            </w:r>
+            <w:proofErr w:type="spellStart"/>
+            <w:r>
+              <w:t>porpag</w:t>
+            </w:r>
+            <w:proofErr w:type="spellEnd"/>
+            <w:r>
+              <w:t>', '</w:t>
+            </w:r>
+            <w:proofErr w:type="spellStart"/>
+            <w:r>
+              <w:t>adjoe</w:t>
+            </w:r>
+            <w:proofErr w:type="spellEnd"/>
+            <w:r>
+              <w:t>', '</w:t>
+            </w:r>
+            <w:proofErr w:type="spellStart"/>
+            <w:r>
+              <w:t>pfr</w:t>
+            </w:r>
+            <w:proofErr w:type="spellEnd"/>
+            <w:r>
+              <w:t>', '</w:t>
+            </w:r>
+            <w:proofErr w:type="spellStart"/>
+            <w:r>
+              <w:t>Rec_Rank</w:t>
+            </w:r>
+            <w:proofErr w:type="spellEnd"/>
+            <w:r>
+              <w:t>', '</w:t>
+            </w:r>
+            <w:proofErr w:type="spellStart"/>
+            <w:r>
+              <w:t>ast_tov</w:t>
+            </w:r>
+            <w:proofErr w:type="spellEnd"/>
+            <w:r>
+              <w:t>', '</w:t>
+            </w:r>
+            <w:proofErr w:type="spellStart"/>
+            <w:r>
+              <w:t>rimmade</w:t>
+            </w:r>
+            <w:proofErr w:type="spellEnd"/>
+            <w:r>
+              <w:t>', '</w:t>
+            </w:r>
+            <w:proofErr w:type="spellStart"/>
+            <w:r>
+              <w:t>rimmade_rimmiss</w:t>
+            </w:r>
+            <w:proofErr w:type="spellEnd"/>
+            <w:r>
+              <w:t>',</w:t>
+            </w:r>
+          </w:p>
+          <w:p>
+            <w:pPr>
+              <w:widowControl w:val="0"/>
+              <w:pBdr>
+                <w:top w:val="single" w:sz="2" w:space="0" w:color="D9D9E3"/>
+                <w:left w:val="single" w:sz="2" w:space="5" w:color="D9D9E3"/>
+                <w:bottom w:val="single" w:sz="2" w:space="0" w:color="D9D9E3"/>
+                <w:right w:val="single" w:sz="2" w:space="0" w:color="D9D9E3"/>
+              </w:pBdr>
+            </w:pPr>
+            <w:r>
+              <w:t>'</w:t>
+            </w:r>
+            <w:proofErr w:type="spellStart"/>
+            <w:r>
+              <w:t>midmade</w:t>
+            </w:r>
+            <w:proofErr w:type="spellEnd"/>
+            <w:r>
+              <w:t>', '</w:t>
+            </w:r>
+            <w:proofErr w:type="spellStart"/>
+            <w:r>
+              <w:t>midmade_midmiss</w:t>
+            </w:r>
+            <w:proofErr w:type="spellEnd"/>
+            <w:r>
+              <w:t>', '</w:t>
+            </w:r>
+            <w:proofErr w:type="spellStart"/>
+            <w:r>
+              <w:t>rim_ratio</w:t>
+            </w:r>
+            <w:proofErr w:type="spellEnd"/>
+            <w:r>
+              <w:t>', '</w:t>
+            </w:r>
+            <w:proofErr w:type="spellStart"/>
+            <w:r>
+              <w:t>mid_ratio</w:t>
+            </w:r>
+            <w:proofErr w:type="spellEnd"/>
+            <w:r>
+              <w:t>', '</w:t>
+            </w:r>
+            <w:proofErr w:type="spellStart"/>
+            <w:r>
+              <w:t>dunksmade</w:t>
+            </w:r>
+            <w:proofErr w:type="spellEnd"/>
+            <w:r>
+              <w:t>', '</w:t>
+            </w:r>
+            <w:proofErr w:type="spellStart"/>
+            <w:r>
+              <w:t>dunksmiss_dunksmade</w:t>
+            </w:r>
+            <w:proofErr w:type="spellEnd"/>
+            <w:r>
+              <w:t>',</w:t>
+            </w:r>
+          </w:p>
+          <w:p>
+            <w:pPr>
+              <w:widowControl w:val="0"/>
+              <w:pBdr>
+                <w:top w:val="single" w:sz="2" w:space="0" w:color="D9D9E3"/>
+                <w:left w:val="single" w:sz="2" w:space="5" w:color="D9D9E3"/>
+                <w:bottom w:val="single" w:sz="2" w:space="0" w:color="D9D9E3"/>
+                <w:right w:val="single" w:sz="2" w:space="0" w:color="D9D9E3"/>
+              </w:pBdr>
+            </w:pPr>
+            <w:r>
+              <w:t>'</w:t>
+            </w:r>
+            <w:proofErr w:type="spellStart"/>
+            <w:r>
+              <w:t>dunks_ratio</w:t>
+            </w:r>
+            <w:proofErr w:type="spellEnd"/>
+            <w:r>
+              <w:t>', 'pick', '</w:t>
+            </w:r>
+            <w:proofErr w:type="spellStart"/>
+            <w:r>
+              <w:t>drtg</w:t>
+            </w:r>
+            <w:proofErr w:type="spellEnd"/>
+            <w:r>
+              <w:t>', '</w:t>
+            </w:r>
+            <w:proofErr w:type="spellStart"/>
+            <w:r>
+              <w:t>adrtg</w:t>
+            </w:r>
+            <w:proofErr w:type="spellEnd"/>
+            <w:r>
+              <w:t>', '</w:t>
+            </w:r>
+            <w:proofErr w:type="spellStart"/>
+            <w:r>
+              <w:t>dporpag</w:t>
+            </w:r>
+            <w:proofErr w:type="spellEnd"/>
+            <w:r>
+              <w:t>', 'stops', 'bpm', '</w:t>
+            </w:r>
+            <w:proofErr w:type="spellStart"/>
+            <w:r>
+              <w:t>obpm</w:t>
+            </w:r>
+            <w:proofErr w:type="spellEnd"/>
+            <w:r>
+              <w:t>', '</w:t>
+            </w:r>
+            <w:proofErr w:type="spellStart"/>
+            <w:r>
+              <w:t>dbpm</w:t>
+            </w:r>
+            <w:proofErr w:type="spellEnd"/>
+            <w:r>
+              <w:t>', '</w:t>
+            </w:r>
+            <w:proofErr w:type="spellStart"/>
+            <w:r>
+              <w:t>gbpm</w:t>
+            </w:r>
+            <w:proofErr w:type="spellEnd"/>
+            <w:r>
+              <w:t>',</w:t>
+            </w:r>
+          </w:p>
+          <w:p>
+            <w:pPr>
+              <w:widowControl w:val="0"/>
+              <w:pBdr>
+                <w:top w:val="single" w:sz="2" w:space="0" w:color="D9D9E3"/>
+                <w:left w:val="single" w:sz="2" w:space="5" w:color="D9D9E3"/>
+                <w:bottom w:val="single" w:sz="2" w:space="0" w:color="D9D9E3"/>
+                <w:right w:val="single" w:sz="2" w:space="0" w:color="D9D9E3"/>
+              </w:pBdr>
+            </w:pPr>
+            <w:r>
+              <w:t>'</w:t>
+            </w:r>
+            <w:proofErr w:type="spellStart"/>
+            <w:r>
+              <w:t>mp</w:t>
+            </w:r>
+            <w:proofErr w:type="spellEnd"/>
+            <w:r>
+              <w:t>', '</w:t>
+            </w:r>
+            <w:proofErr w:type="spellStart"/>
+            <w:r>
+              <w:t>ogbpm</w:t>
+            </w:r>
+            <w:proofErr w:type="spellEnd"/>
+            <w:r>
+              <w:t>', '</w:t>
+            </w:r>
+            <w:proofErr w:type="spellStart"/>
+            <w:r>
+              <w:t>dgbpm</w:t>
+            </w:r>
+            <w:proofErr w:type="spellEnd"/>
+            <w:r>
+              <w:t>', '</w:t>
+            </w:r>
+            <w:proofErr w:type="spellStart"/>
+            <w:r>
+              <w:t>oreb</w:t>
+            </w:r>
+            <w:proofErr w:type="spellEnd"/>
+            <w:r>
+              <w:t>', '</w:t>
+            </w:r>
+            <w:proofErr w:type="spellStart"/>
+            <w:r>
+              <w:t>dreb</w:t>
+            </w:r>
+            <w:proofErr w:type="spellEnd"/>
+            <w:r>
+              <w:t>', '</w:t>
+            </w:r>
+            <w:proofErr w:type="spellStart"/>
+            <w:r>
+              <w:t>treb</w:t>
+            </w:r>
+            <w:proofErr w:type="spellEnd"/>
+            <w:r>
+              <w:t>', '</w:t>
+            </w:r>
+            <w:proofErr w:type="spellStart"/>
+            <w:r>
+              <w:t>ast</w:t>
+            </w:r>
+            <w:proofErr w:type="spellEnd"/>
+            <w:r>
+              <w:t>', '</w:t>
+            </w:r>
+            <w:proofErr w:type="spellStart"/>
+            <w:r>
+              <w:t>stl</w:t>
+            </w:r>
+            <w:proofErr w:type="spellEnd"/>
+            <w:r>
+              <w:t>', '</w:t>
+            </w:r>
+            <w:proofErr w:type="spellStart"/>
+            <w:r>
+              <w:t>blk</w:t>
+            </w:r>
+            <w:proofErr w:type="spellEnd"/>
+            <w:r>
+              <w:t>', 'pts'</w:t>
+            </w:r>
+          </w:p>
+          <w:p>
+            <w:pPr>
+              <w:widowControl w:val="0"/>
+              <w:pBdr>
+                <w:top w:val="single" w:sz="2" w:space="0" w:color="D9D9E3"/>
+                <w:left w:val="single" w:sz="2" w:space="0" w:color="D9D9E3"/>
+                <w:bottom w:val="single" w:sz="2" w:space="0" w:color="D9D9E3"/>
+                <w:right w:val="single" w:sz="2" w:space="0" w:color="D9D9E3"/>
+              </w:pBdr>
+            </w:pPr>
+            <w:r>
+              <w:t xml:space="preserve">The chosen algorithm was </w:t>
             </w:r>
             <w:proofErr w:type="spellStart"/>
             <w:r>
@@ -2604,15 +3174,78 @@
             </w:r>
             <w:proofErr w:type="spellEnd"/>
             <w:r>
-              <w:t xml:space="preserve"> models were trained for classification. The goal was to predict a binary outcome. The dataset was </w:t>
-            </w:r>
-            <w:proofErr w:type="spellStart"/>
-            <w:r>
-              <w:t>preprocessed</w:t>
-            </w:r>
-            <w:proofErr w:type="spellEnd"/>
-            <w:r>
-              <w:t>, and a set of features were selected based on their absolute coefficients obtained from a previously trained Logistic Regression model. The selected features were:</w:t>
+              <w:t xml:space="preserve"> (</w:t>
+            </w:r>
+            <w:proofErr w:type="spellStart"/>
+            <w:r>
+              <w:t>fine tuned</w:t>
+            </w:r>
+            <w:proofErr w:type="spellEnd"/>
+            <w:r>
+              <w:t>)</w:t>
+            </w:r>
+            <w:r>
+              <w:t>, which is an ensemble boosting algorithm known for its strong performance on structured data and its ability to capture complex relationships.</w:t>
+            </w:r>
+            <w:r>
+              <w:t xml:space="preserve"> Unfortunately, other models (mentioned above) performed poorly compared to </w:t>
+            </w:r>
+            <w:proofErr w:type="spellStart"/>
+            <w:r>
+              <w:t>XGboost</w:t>
+            </w:r>
+            <w:proofErr w:type="spellEnd"/>
+            <w:r>
+              <w:t xml:space="preserve"> (hyper parameter tuned). Neural Network was underfitting below 50 epochs and suddenly the difference between the scores obtained from the train and validation shot up which meant it was overfitting. Even after the best hyper-parameter was obtained, the result was way below the benchmark set by </w:t>
+            </w:r>
+            <w:proofErr w:type="spellStart"/>
+            <w:r>
+              <w:t>XGboost</w:t>
+            </w:r>
+            <w:proofErr w:type="spellEnd"/>
+            <w:r>
+              <w:t xml:space="preserve">. </w:t>
+            </w:r>
+          </w:p>
+          <w:p>
+            <w:pPr>
+              <w:widowControl w:val="0"/>
+              <w:pBdr>
+                <w:top w:val="single" w:sz="2" w:space="0" w:color="D9D9E3"/>
+                <w:left w:val="single" w:sz="2" w:space="0" w:color="D9D9E3"/>
+                <w:bottom w:val="single" w:sz="2" w:space="0" w:color="D9D9E3"/>
+                <w:right w:val="single" w:sz="2" w:space="0" w:color="D9D9E3"/>
+              </w:pBdr>
+            </w:pPr>
+          </w:p>
+          <w:p>
+            <w:pPr>
+              <w:widowControl w:val="0"/>
+              <w:pBdr>
+                <w:top w:val="single" w:sz="2" w:space="0" w:color="D9D9E3"/>
+                <w:left w:val="single" w:sz="2" w:space="0" w:color="D9D9E3"/>
+                <w:bottom w:val="single" w:sz="2" w:space="0" w:color="D9D9E3"/>
+                <w:right w:val="single" w:sz="2" w:space="0" w:color="D9D9E3"/>
+              </w:pBdr>
+            </w:pPr>
+            <w:proofErr w:type="spellStart"/>
+            <w:r>
+              <w:t>XGBoost</w:t>
+            </w:r>
+            <w:proofErr w:type="spellEnd"/>
+            <w:r>
+              <w:t xml:space="preserve">- </w:t>
+            </w:r>
+            <w:r>
+              <w:t xml:space="preserve">The hyperparameters were tuned using </w:t>
+            </w:r>
+            <w:proofErr w:type="spellStart"/>
+            <w:r>
+              <w:t>GridSearchCV</w:t>
+            </w:r>
+            <w:proofErr w:type="spellEnd"/>
+            <w:r>
+              <w:t xml:space="preserve"> with cross-validation. The following hyperparameters were tested:</w:t>
             </w:r>
           </w:p>
           <w:p>
@@ -2625,80 +3258,24 @@
                 <w:right w:val="single" w:sz="2" w:space="0" w:color="D9D9E3"/>
               </w:pBdr>
             </w:pPr>
-            <w:r>
-              <w:t>'GP', '</w:t>
-            </w:r>
-            <w:proofErr w:type="spellStart"/>
-            <w:r>
-              <w:t>Min_per</w:t>
-            </w:r>
-            <w:proofErr w:type="spellEnd"/>
-            <w:r>
-              <w:t>', '</w:t>
-            </w:r>
-            <w:proofErr w:type="spellStart"/>
-            <w:r>
-              <w:t>Ortg</w:t>
-            </w:r>
-            <w:proofErr w:type="spellEnd"/>
-            <w:r>
-              <w:t>', '</w:t>
-            </w:r>
-            <w:proofErr w:type="spellStart"/>
-            <w:r>
-              <w:t>usg</w:t>
-            </w:r>
-            <w:proofErr w:type="spellEnd"/>
-            <w:r>
-              <w:t>', '</w:t>
-            </w:r>
-            <w:proofErr w:type="spellStart"/>
-            <w:r>
-              <w:t>eFG</w:t>
-            </w:r>
-            <w:proofErr w:type="spellEnd"/>
-            <w:r>
-              <w:t>', '</w:t>
-            </w:r>
-            <w:proofErr w:type="spellStart"/>
-            <w:r>
-              <w:t>TS_per</w:t>
-            </w:r>
-            <w:proofErr w:type="spellEnd"/>
-            <w:r>
-              <w:t>', '</w:t>
-            </w:r>
-            <w:proofErr w:type="spellStart"/>
-            <w:r>
-              <w:t>ORB_per</w:t>
-            </w:r>
-            <w:proofErr w:type="spellEnd"/>
-            <w:r>
-              <w:t>', '</w:t>
-            </w:r>
-            <w:proofErr w:type="spellStart"/>
-            <w:r>
-              <w:t>DRB_per</w:t>
-            </w:r>
-            <w:proofErr w:type="spellEnd"/>
-            <w:r>
-              <w:t>', '</w:t>
-            </w:r>
-            <w:proofErr w:type="spellStart"/>
-            <w:r>
-              <w:t>AST_per</w:t>
-            </w:r>
-            <w:proofErr w:type="spellEnd"/>
-            <w:r>
-              <w:t>', '</w:t>
-            </w:r>
-            <w:proofErr w:type="spellStart"/>
-            <w:r>
-              <w:t>TO_per</w:t>
-            </w:r>
-            <w:proofErr w:type="spellEnd"/>
-            <w:r>
-              <w:t>',</w:t>
+            <w:proofErr w:type="spellStart"/>
+            <w:r>
+              <w:rPr>
+                <w:b/>
+                <w:bCs/>
+              </w:rPr>
+              <w:t>learning_rate</w:t>
+            </w:r>
+            <w:proofErr w:type="spellEnd"/>
+            <w:r>
+              <w:rPr>
+                <w:b/>
+                <w:bCs/>
+              </w:rPr>
+              <w:t>:</w:t>
+            </w:r>
+            <w:r>
+              <w:t xml:space="preserve"> [0.01, 0.18, 0.2, 0.22, 0.25]</w:t>
             </w:r>
           </w:p>
           <w:p>
@@ -2711,56 +3288,24 @@
                 <w:right w:val="single" w:sz="2" w:space="0" w:color="D9D9E3"/>
               </w:pBdr>
             </w:pPr>
-            <w:r>
-              <w:t>'FTM', 'FTA', '</w:t>
-            </w:r>
-            <w:proofErr w:type="spellStart"/>
-            <w:r>
-              <w:t>FT_per</w:t>
-            </w:r>
-            <w:proofErr w:type="spellEnd"/>
-            <w:r>
-              <w:t>', '</w:t>
-            </w:r>
-            <w:proofErr w:type="spellStart"/>
-            <w:r>
-              <w:t>twoPM</w:t>
-            </w:r>
-            <w:proofErr w:type="spellEnd"/>
-            <w:r>
-              <w:t>', '</w:t>
-            </w:r>
-            <w:proofErr w:type="spellStart"/>
-            <w:r>
-              <w:t>twoPA</w:t>
-            </w:r>
-            <w:proofErr w:type="spellEnd"/>
-            <w:r>
-              <w:t>', '</w:t>
-            </w:r>
-            <w:proofErr w:type="spellStart"/>
-            <w:r>
-              <w:t>twoP_per</w:t>
-            </w:r>
-            <w:proofErr w:type="spellEnd"/>
-            <w:r>
-              <w:t>', 'TPM', 'TPA', '</w:t>
-            </w:r>
-            <w:proofErr w:type="spellStart"/>
-            <w:r>
-              <w:t>TP_per</w:t>
-            </w:r>
-            <w:proofErr w:type="spellEnd"/>
-            <w:r>
-              <w:t>', '</w:t>
-            </w:r>
-            <w:proofErr w:type="spellStart"/>
-            <w:r>
-              <w:t>blk_per</w:t>
-            </w:r>
-            <w:proofErr w:type="spellEnd"/>
-            <w:r>
-              <w:t>',</w:t>
+            <w:proofErr w:type="spellStart"/>
+            <w:r>
+              <w:rPr>
+                <w:b/>
+                <w:bCs/>
+              </w:rPr>
+              <w:t>max_depth</w:t>
+            </w:r>
+            <w:proofErr w:type="spellEnd"/>
+            <w:r>
+              <w:rPr>
+                <w:b/>
+                <w:bCs/>
+              </w:rPr>
+              <w:t>:</w:t>
+            </w:r>
+            <w:r>
+              <w:t xml:space="preserve"> [2, 4, 5, 6]</w:t>
             </w:r>
           </w:p>
           <w:p>
@@ -2773,80 +3318,24 @@
                 <w:right w:val="single" w:sz="2" w:space="0" w:color="D9D9E3"/>
               </w:pBdr>
             </w:pPr>
-            <w:r>
-              <w:t>'</w:t>
-            </w:r>
-            <w:proofErr w:type="spellStart"/>
-            <w:r>
-              <w:t>stl_per</w:t>
-            </w:r>
-            <w:proofErr w:type="spellEnd"/>
-            <w:r>
-              <w:t>', '</w:t>
-            </w:r>
-            <w:proofErr w:type="spellStart"/>
-            <w:r>
-              <w:t>ftr</w:t>
-            </w:r>
-            <w:proofErr w:type="spellEnd"/>
-            <w:r>
-              <w:t>', '</w:t>
-            </w:r>
-            <w:proofErr w:type="spellStart"/>
-            <w:r>
-              <w:t>porpag</w:t>
-            </w:r>
-            <w:proofErr w:type="spellEnd"/>
-            <w:r>
-              <w:t>', '</w:t>
-            </w:r>
-            <w:proofErr w:type="spellStart"/>
-            <w:r>
-              <w:t>adjoe</w:t>
-            </w:r>
-            <w:proofErr w:type="spellEnd"/>
-            <w:r>
-              <w:t>', '</w:t>
-            </w:r>
-            <w:proofErr w:type="spellStart"/>
-            <w:r>
-              <w:t>pfr</w:t>
-            </w:r>
-            <w:proofErr w:type="spellEnd"/>
-            <w:r>
-              <w:t>', '</w:t>
-            </w:r>
-            <w:proofErr w:type="spellStart"/>
-            <w:r>
-              <w:t>Rec_Rank</w:t>
-            </w:r>
-            <w:proofErr w:type="spellEnd"/>
-            <w:r>
-              <w:t>', '</w:t>
-            </w:r>
-            <w:proofErr w:type="spellStart"/>
-            <w:r>
-              <w:t>ast_tov</w:t>
-            </w:r>
-            <w:proofErr w:type="spellEnd"/>
-            <w:r>
-              <w:t>', '</w:t>
-            </w:r>
-            <w:proofErr w:type="spellStart"/>
-            <w:r>
-              <w:t>rimmade</w:t>
-            </w:r>
-            <w:proofErr w:type="spellEnd"/>
-            <w:r>
-              <w:t>', '</w:t>
-            </w:r>
-            <w:proofErr w:type="spellStart"/>
-            <w:r>
-              <w:t>rimmade_rimmiss</w:t>
-            </w:r>
-            <w:proofErr w:type="spellEnd"/>
-            <w:r>
-              <w:t>',</w:t>
+            <w:proofErr w:type="spellStart"/>
+            <w:r>
+              <w:rPr>
+                <w:b/>
+                <w:bCs/>
+              </w:rPr>
+              <w:t>n_estimators</w:t>
+            </w:r>
+            <w:proofErr w:type="spellEnd"/>
+            <w:r>
+              <w:rPr>
+                <w:b/>
+                <w:bCs/>
+              </w:rPr>
+              <w:t>:</w:t>
+            </w:r>
+            <w:r>
+              <w:t xml:space="preserve"> [250, 300, 310]</w:t>
             </w:r>
           </w:p>
           <w:p>
@@ -2859,56 +3348,38 @@
                 <w:right w:val="single" w:sz="2" w:space="0" w:color="D9D9E3"/>
               </w:pBdr>
             </w:pPr>
-            <w:r>
-              <w:t>'</w:t>
-            </w:r>
-            <w:proofErr w:type="spellStart"/>
-            <w:r>
-              <w:t>midmade</w:t>
-            </w:r>
-            <w:proofErr w:type="spellEnd"/>
-            <w:r>
-              <w:t>', '</w:t>
-            </w:r>
-            <w:proofErr w:type="spellStart"/>
-            <w:r>
-              <w:t>midmade_midmiss</w:t>
-            </w:r>
-            <w:proofErr w:type="spellEnd"/>
-            <w:r>
-              <w:t>', '</w:t>
-            </w:r>
-            <w:proofErr w:type="spellStart"/>
-            <w:r>
-              <w:t>rim_ratio</w:t>
-            </w:r>
-            <w:proofErr w:type="spellEnd"/>
-            <w:r>
-              <w:t>', '</w:t>
-            </w:r>
-            <w:proofErr w:type="spellStart"/>
-            <w:r>
-              <w:t>mid_ratio</w:t>
-            </w:r>
-            <w:proofErr w:type="spellEnd"/>
-            <w:r>
-              <w:t>', '</w:t>
-            </w:r>
-            <w:proofErr w:type="spellStart"/>
-            <w:r>
-              <w:t>dunksmade</w:t>
-            </w:r>
-            <w:proofErr w:type="spellEnd"/>
-            <w:r>
-              <w:t>', '</w:t>
-            </w:r>
-            <w:proofErr w:type="spellStart"/>
-            <w:r>
-              <w:t>dunksmiss_dunksmade</w:t>
-            </w:r>
-            <w:proofErr w:type="spellEnd"/>
-            <w:r>
-              <w:t>',</w:t>
+            <w:proofErr w:type="spellStart"/>
+            <w:r>
+              <w:rPr>
+                <w:b/>
+                <w:bCs/>
+              </w:rPr>
+              <w:t>reg_lambda</w:t>
+            </w:r>
+            <w:proofErr w:type="spellEnd"/>
+            <w:r>
+              <w:rPr>
+                <w:b/>
+                <w:bCs/>
+              </w:rPr>
+              <w:t>:</w:t>
+            </w:r>
+            <w:r>
+              <w:t xml:space="preserve"> [0.1, 0.15, 0.2]</w:t>
+            </w:r>
+          </w:p>
+          <w:p>
+            <w:pPr>
+              <w:widowControl w:val="0"/>
+              <w:pBdr>
+                <w:top w:val="single" w:sz="2" w:space="0" w:color="D9D9E3"/>
+                <w:left w:val="single" w:sz="2" w:space="0" w:color="D9D9E3"/>
+                <w:bottom w:val="single" w:sz="2" w:space="0" w:color="D9D9E3"/>
+                <w:right w:val="single" w:sz="2" w:space="0" w:color="D9D9E3"/>
+              </w:pBdr>
+            </w:pPr>
+            <w:r>
+              <w:t>The rationale behind these hyperparameters is as follows:</w:t>
             </w:r>
           </w:p>
           <w:p>
@@ -2921,64 +3392,24 @@
                 <w:right w:val="single" w:sz="2" w:space="0" w:color="D9D9E3"/>
               </w:pBdr>
             </w:pPr>
-            <w:r>
-              <w:t>'</w:t>
-            </w:r>
-            <w:proofErr w:type="spellStart"/>
-            <w:r>
-              <w:t>dunks_ratio</w:t>
-            </w:r>
-            <w:proofErr w:type="spellEnd"/>
-            <w:r>
-              <w:t>', 'pick', '</w:t>
-            </w:r>
-            <w:proofErr w:type="spellStart"/>
-            <w:r>
-              <w:t>drtg</w:t>
-            </w:r>
-            <w:proofErr w:type="spellEnd"/>
-            <w:r>
-              <w:t>', '</w:t>
-            </w:r>
-            <w:proofErr w:type="spellStart"/>
-            <w:r>
-              <w:t>adrtg</w:t>
-            </w:r>
-            <w:proofErr w:type="spellEnd"/>
-            <w:r>
-              <w:t>', '</w:t>
-            </w:r>
-            <w:proofErr w:type="spellStart"/>
-            <w:r>
-              <w:t>dporpag</w:t>
-            </w:r>
-            <w:proofErr w:type="spellEnd"/>
-            <w:r>
-              <w:t>', 'stops', 'bpm', '</w:t>
-            </w:r>
-            <w:proofErr w:type="spellStart"/>
-            <w:r>
-              <w:t>obpm</w:t>
-            </w:r>
-            <w:proofErr w:type="spellEnd"/>
-            <w:r>
-              <w:t>', '</w:t>
-            </w:r>
-            <w:proofErr w:type="spellStart"/>
-            <w:r>
-              <w:t>dbpm</w:t>
-            </w:r>
-            <w:proofErr w:type="spellEnd"/>
-            <w:r>
-              <w:t>', '</w:t>
-            </w:r>
-            <w:proofErr w:type="spellStart"/>
-            <w:r>
-              <w:t>gbpm</w:t>
-            </w:r>
-            <w:proofErr w:type="spellEnd"/>
-            <w:r>
-              <w:t>',</w:t>
+            <w:proofErr w:type="spellStart"/>
+            <w:r>
+              <w:rPr>
+                <w:b/>
+                <w:bCs/>
+              </w:rPr>
+              <w:t>learning_rate</w:t>
+            </w:r>
+            <w:proofErr w:type="spellEnd"/>
+            <w:r>
+              <w:rPr>
+                <w:b/>
+                <w:bCs/>
+              </w:rPr>
+              <w:t>:</w:t>
+            </w:r>
+            <w:r>
+              <w:t xml:space="preserve"> Determines the step size at each iteration. A lower value makes the optimization process more robust but slower.</w:t>
             </w:r>
           </w:p>
           <w:p>
@@ -2991,80 +3422,88 @@
                 <w:right w:val="single" w:sz="2" w:space="0" w:color="D9D9E3"/>
               </w:pBdr>
             </w:pPr>
-            <w:r>
-              <w:t>'</w:t>
-            </w:r>
-            <w:proofErr w:type="spellStart"/>
-            <w:r>
-              <w:t>mp</w:t>
-            </w:r>
-            <w:proofErr w:type="spellEnd"/>
-            <w:r>
-              <w:t>', '</w:t>
-            </w:r>
-            <w:proofErr w:type="spellStart"/>
-            <w:r>
-              <w:t>ogbpm</w:t>
-            </w:r>
-            <w:proofErr w:type="spellEnd"/>
-            <w:r>
-              <w:t>', '</w:t>
-            </w:r>
-            <w:proofErr w:type="spellStart"/>
-            <w:r>
-              <w:t>dgbpm</w:t>
-            </w:r>
-            <w:proofErr w:type="spellEnd"/>
-            <w:r>
-              <w:t>', '</w:t>
-            </w:r>
-            <w:proofErr w:type="spellStart"/>
-            <w:r>
-              <w:t>oreb</w:t>
-            </w:r>
-            <w:proofErr w:type="spellEnd"/>
-            <w:r>
-              <w:t>', '</w:t>
-            </w:r>
-            <w:proofErr w:type="spellStart"/>
-            <w:r>
-              <w:t>dreb</w:t>
-            </w:r>
-            <w:proofErr w:type="spellEnd"/>
-            <w:r>
-              <w:t>', '</w:t>
-            </w:r>
-            <w:proofErr w:type="spellStart"/>
-            <w:r>
-              <w:t>treb</w:t>
-            </w:r>
-            <w:proofErr w:type="spellEnd"/>
-            <w:r>
-              <w:t>', '</w:t>
-            </w:r>
-            <w:proofErr w:type="spellStart"/>
-            <w:r>
-              <w:t>ast</w:t>
-            </w:r>
-            <w:proofErr w:type="spellEnd"/>
-            <w:r>
-              <w:t>', '</w:t>
-            </w:r>
-            <w:proofErr w:type="spellStart"/>
-            <w:r>
-              <w:t>stl</w:t>
-            </w:r>
-            <w:proofErr w:type="spellEnd"/>
-            <w:r>
-              <w:t>', '</w:t>
-            </w:r>
-            <w:proofErr w:type="spellStart"/>
-            <w:r>
-              <w:t>blk</w:t>
-            </w:r>
-            <w:proofErr w:type="spellEnd"/>
-            <w:r>
-              <w:t>', 'pts'</w:t>
+            <w:proofErr w:type="spellStart"/>
+            <w:r>
+              <w:rPr>
+                <w:b/>
+                <w:bCs/>
+              </w:rPr>
+              <w:t>max_depth</w:t>
+            </w:r>
+            <w:proofErr w:type="spellEnd"/>
+            <w:r>
+              <w:rPr>
+                <w:b/>
+                <w:bCs/>
+              </w:rPr>
+              <w:t>:</w:t>
+            </w:r>
+            <w:r>
+              <w:t xml:space="preserve"> Controls the depth of the individual trees. A higher value can capture more </w:t>
+            </w:r>
+            <w:r>
+              <w:lastRenderedPageBreak/>
+              <w:t>complex relationships but may lead to overfitting.</w:t>
+            </w:r>
+          </w:p>
+          <w:p>
+            <w:pPr>
+              <w:widowControl w:val="0"/>
+              <w:pBdr>
+                <w:top w:val="single" w:sz="2" w:space="0" w:color="D9D9E3"/>
+                <w:left w:val="single" w:sz="2" w:space="5" w:color="D9D9E3"/>
+                <w:bottom w:val="single" w:sz="2" w:space="0" w:color="D9D9E3"/>
+                <w:right w:val="single" w:sz="2" w:space="0" w:color="D9D9E3"/>
+              </w:pBdr>
+            </w:pPr>
+            <w:proofErr w:type="spellStart"/>
+            <w:r>
+              <w:rPr>
+                <w:b/>
+                <w:bCs/>
+              </w:rPr>
+              <w:t>n_estimators</w:t>
+            </w:r>
+            <w:proofErr w:type="spellEnd"/>
+            <w:r>
+              <w:rPr>
+                <w:b/>
+                <w:bCs/>
+              </w:rPr>
+              <w:t>:</w:t>
+            </w:r>
+            <w:r>
+              <w:t xml:space="preserve"> The number of boosting rounds (trees). More trees can improve performance but may increase computation time.</w:t>
+            </w:r>
+          </w:p>
+          <w:p>
+            <w:pPr>
+              <w:widowControl w:val="0"/>
+              <w:pBdr>
+                <w:top w:val="single" w:sz="2" w:space="0" w:color="D9D9E3"/>
+                <w:left w:val="single" w:sz="2" w:space="5" w:color="D9D9E3"/>
+                <w:bottom w:val="single" w:sz="2" w:space="0" w:color="D9D9E3"/>
+                <w:right w:val="single" w:sz="2" w:space="0" w:color="D9D9E3"/>
+              </w:pBdr>
+            </w:pPr>
+            <w:proofErr w:type="spellStart"/>
+            <w:r>
+              <w:rPr>
+                <w:b/>
+                <w:bCs/>
+              </w:rPr>
+              <w:t>reg_lambda</w:t>
+            </w:r>
+            <w:proofErr w:type="spellEnd"/>
+            <w:r>
+              <w:rPr>
+                <w:b/>
+                <w:bCs/>
+              </w:rPr>
+              <w:t>:</w:t>
+            </w:r>
+            <w:r>
+              <w:t xml:space="preserve"> L2 regularization term on weights. It helps prevent overfitting.</w:t>
             </w:r>
           </w:p>
           <w:p>
@@ -3078,7 +3517,28 @@
               </w:pBdr>
             </w:pPr>
             <w:r>
-              <w:t xml:space="preserve">The chosen algorithm was </w:t>
+              <w:t>Models that were not trained and the reasoning behind it:</w:t>
+            </w:r>
+          </w:p>
+          <w:p>
+            <w:pPr>
+              <w:widowControl w:val="0"/>
+              <w:pBdr>
+                <w:top w:val="single" w:sz="2" w:space="0" w:color="D9D9E3"/>
+                <w:left w:val="single" w:sz="2" w:space="5" w:color="D9D9E3"/>
+                <w:bottom w:val="single" w:sz="2" w:space="0" w:color="D9D9E3"/>
+                <w:right w:val="single" w:sz="2" w:space="0" w:color="D9D9E3"/>
+              </w:pBdr>
+            </w:pPr>
+            <w:r>
+              <w:rPr>
+                <w:b/>
+                <w:bCs/>
+              </w:rPr>
+              <w:t>Random Forest:</w:t>
+            </w:r>
+            <w:r>
+              <w:t xml:space="preserve"> Not trained because </w:t>
             </w:r>
             <w:proofErr w:type="spellStart"/>
             <w:r>
@@ -3086,29 +3546,7 @@
             </w:r>
             <w:proofErr w:type="spellEnd"/>
             <w:r>
-              <w:t>, which is an ensemble boosting algorithm known for its strong performance on structured data and its ability to capture complex relationships.</w:t>
-            </w:r>
-          </w:p>
-          <w:p>
-            <w:pPr>
-              <w:widowControl w:val="0"/>
-              <w:pBdr>
-                <w:top w:val="single" w:sz="2" w:space="0" w:color="D9D9E3"/>
-                <w:left w:val="single" w:sz="2" w:space="0" w:color="D9D9E3"/>
-                <w:bottom w:val="single" w:sz="2" w:space="0" w:color="D9D9E3"/>
-                <w:right w:val="single" w:sz="2" w:space="0" w:color="D9D9E3"/>
-              </w:pBdr>
-            </w:pPr>
-            <w:r>
-              <w:t xml:space="preserve">The hyperparameters were tuned using </w:t>
-            </w:r>
-            <w:proofErr w:type="spellStart"/>
-            <w:r>
-              <w:t>GridSearchCV</w:t>
-            </w:r>
-            <w:proofErr w:type="spellEnd"/>
-            <w:r>
-              <w:t xml:space="preserve"> with cross-validation. The following hyperparameters were tested:</w:t>
+              <w:t xml:space="preserve"> generally outperforms Random Forest on structured data due to its better handling of gradient boosting.</w:t>
             </w:r>
           </w:p>
           <w:p>
@@ -3121,309 +3559,11 @@
                 <w:right w:val="single" w:sz="2" w:space="0" w:color="D9D9E3"/>
               </w:pBdr>
             </w:pPr>
-            <w:proofErr w:type="spellStart"/>
-            <w:r>
-              <w:rPr>
-                <w:b/>
-                <w:bCs/>
-              </w:rPr>
-              <w:t>learning_rate</w:t>
-            </w:r>
-            <w:proofErr w:type="spellEnd"/>
-            <w:r>
-              <w:rPr>
-                <w:b/>
-                <w:bCs/>
-              </w:rPr>
-              <w:t>:</w:t>
-            </w:r>
-            <w:r>
-              <w:t xml:space="preserve"> [0.01, 0.18, 0.2, 0.22, 0.25]</w:t>
-            </w:r>
-          </w:p>
-          <w:p>
-            <w:pPr>
-              <w:widowControl w:val="0"/>
-              <w:pBdr>
-                <w:top w:val="single" w:sz="2" w:space="0" w:color="D9D9E3"/>
-                <w:left w:val="single" w:sz="2" w:space="5" w:color="D9D9E3"/>
-                <w:bottom w:val="single" w:sz="2" w:space="0" w:color="D9D9E3"/>
-                <w:right w:val="single" w:sz="2" w:space="0" w:color="D9D9E3"/>
-              </w:pBdr>
-            </w:pPr>
-            <w:proofErr w:type="spellStart"/>
-            <w:r>
-              <w:rPr>
-                <w:b/>
-                <w:bCs/>
-              </w:rPr>
-              <w:t>max_depth</w:t>
-            </w:r>
-            <w:proofErr w:type="spellEnd"/>
-            <w:r>
-              <w:rPr>
-                <w:b/>
-                <w:bCs/>
-              </w:rPr>
-              <w:t>:</w:t>
-            </w:r>
-            <w:r>
-              <w:t xml:space="preserve"> [2, 4, 5, 6]</w:t>
-            </w:r>
-          </w:p>
-          <w:p>
-            <w:pPr>
-              <w:widowControl w:val="0"/>
-              <w:pBdr>
-                <w:top w:val="single" w:sz="2" w:space="0" w:color="D9D9E3"/>
-                <w:left w:val="single" w:sz="2" w:space="5" w:color="D9D9E3"/>
-                <w:bottom w:val="single" w:sz="2" w:space="0" w:color="D9D9E3"/>
-                <w:right w:val="single" w:sz="2" w:space="0" w:color="D9D9E3"/>
-              </w:pBdr>
-            </w:pPr>
-            <w:proofErr w:type="spellStart"/>
-            <w:r>
-              <w:rPr>
-                <w:b/>
-                <w:bCs/>
-              </w:rPr>
-              <w:t>n_estimators</w:t>
-            </w:r>
-            <w:proofErr w:type="spellEnd"/>
-            <w:r>
-              <w:rPr>
-                <w:b/>
-                <w:bCs/>
-              </w:rPr>
-              <w:t>:</w:t>
-            </w:r>
-            <w:r>
-              <w:t xml:space="preserve"> [250, 300, 310]</w:t>
-            </w:r>
-          </w:p>
-          <w:p>
-            <w:pPr>
-              <w:widowControl w:val="0"/>
-              <w:pBdr>
-                <w:top w:val="single" w:sz="2" w:space="0" w:color="D9D9E3"/>
-                <w:left w:val="single" w:sz="2" w:space="5" w:color="D9D9E3"/>
-                <w:bottom w:val="single" w:sz="2" w:space="0" w:color="D9D9E3"/>
-                <w:right w:val="single" w:sz="2" w:space="0" w:color="D9D9E3"/>
-              </w:pBdr>
-            </w:pPr>
-            <w:proofErr w:type="spellStart"/>
-            <w:r>
-              <w:rPr>
-                <w:b/>
-                <w:bCs/>
-              </w:rPr>
-              <w:t>reg_lambda</w:t>
-            </w:r>
-            <w:proofErr w:type="spellEnd"/>
-            <w:r>
-              <w:rPr>
-                <w:b/>
-                <w:bCs/>
-              </w:rPr>
-              <w:t>:</w:t>
-            </w:r>
-            <w:r>
-              <w:t xml:space="preserve"> [0.1, 0.15, 0.2]</w:t>
-            </w:r>
-          </w:p>
-          <w:p>
-            <w:pPr>
-              <w:widowControl w:val="0"/>
-              <w:pBdr>
-                <w:top w:val="single" w:sz="2" w:space="0" w:color="D9D9E3"/>
-                <w:left w:val="single" w:sz="2" w:space="0" w:color="D9D9E3"/>
-                <w:bottom w:val="single" w:sz="2" w:space="0" w:color="D9D9E3"/>
-                <w:right w:val="single" w:sz="2" w:space="0" w:color="D9D9E3"/>
-              </w:pBdr>
-            </w:pPr>
-            <w:r>
-              <w:t>The rationale behind these hyperparameters is as follows:</w:t>
-            </w:r>
-          </w:p>
-          <w:p>
-            <w:pPr>
-              <w:widowControl w:val="0"/>
-              <w:pBdr>
-                <w:top w:val="single" w:sz="2" w:space="0" w:color="D9D9E3"/>
-                <w:left w:val="single" w:sz="2" w:space="5" w:color="D9D9E3"/>
-                <w:bottom w:val="single" w:sz="2" w:space="0" w:color="D9D9E3"/>
-                <w:right w:val="single" w:sz="2" w:space="0" w:color="D9D9E3"/>
-              </w:pBdr>
-            </w:pPr>
-            <w:proofErr w:type="spellStart"/>
-            <w:r>
-              <w:rPr>
-                <w:b/>
-                <w:bCs/>
-              </w:rPr>
-              <w:t>learning_rate</w:t>
-            </w:r>
-            <w:proofErr w:type="spellEnd"/>
-            <w:r>
-              <w:rPr>
-                <w:b/>
-                <w:bCs/>
-              </w:rPr>
-              <w:t>:</w:t>
-            </w:r>
-            <w:r>
-              <w:t xml:space="preserve"> Determines the step size at each iteration. A lower value makes the optimization process more robust but slower.</w:t>
-            </w:r>
-          </w:p>
-          <w:p>
-            <w:pPr>
-              <w:widowControl w:val="0"/>
-              <w:pBdr>
-                <w:top w:val="single" w:sz="2" w:space="0" w:color="D9D9E3"/>
-                <w:left w:val="single" w:sz="2" w:space="5" w:color="D9D9E3"/>
-                <w:bottom w:val="single" w:sz="2" w:space="0" w:color="D9D9E3"/>
-                <w:right w:val="single" w:sz="2" w:space="0" w:color="D9D9E3"/>
-              </w:pBdr>
-            </w:pPr>
-            <w:proofErr w:type="spellStart"/>
-            <w:r>
-              <w:rPr>
-                <w:b/>
-                <w:bCs/>
-              </w:rPr>
-              <w:t>max_depth</w:t>
-            </w:r>
-            <w:proofErr w:type="spellEnd"/>
-            <w:r>
-              <w:rPr>
-                <w:b/>
-                <w:bCs/>
-              </w:rPr>
-              <w:t>:</w:t>
-            </w:r>
-            <w:r>
-              <w:t xml:space="preserve"> Controls the depth of the individual trees. A higher value can capture more complex relationships but may lead to overfitting.</w:t>
-            </w:r>
-          </w:p>
-          <w:p>
-            <w:pPr>
-              <w:widowControl w:val="0"/>
-              <w:pBdr>
-                <w:top w:val="single" w:sz="2" w:space="0" w:color="D9D9E3"/>
-                <w:left w:val="single" w:sz="2" w:space="5" w:color="D9D9E3"/>
-                <w:bottom w:val="single" w:sz="2" w:space="0" w:color="D9D9E3"/>
-                <w:right w:val="single" w:sz="2" w:space="0" w:color="D9D9E3"/>
-              </w:pBdr>
-            </w:pPr>
-            <w:proofErr w:type="spellStart"/>
-            <w:r>
-              <w:rPr>
-                <w:b/>
-                <w:bCs/>
-              </w:rPr>
-              <w:t>n_estimators</w:t>
-            </w:r>
-            <w:proofErr w:type="spellEnd"/>
-            <w:r>
-              <w:rPr>
-                <w:b/>
-                <w:bCs/>
-              </w:rPr>
-              <w:t>:</w:t>
-            </w:r>
-            <w:r>
-              <w:t xml:space="preserve"> The number of boosting rounds (trees). More trees can improve performance but may increase computation time.</w:t>
-            </w:r>
-          </w:p>
-          <w:p>
-            <w:pPr>
-              <w:widowControl w:val="0"/>
-              <w:pBdr>
-                <w:top w:val="single" w:sz="2" w:space="0" w:color="D9D9E3"/>
-                <w:left w:val="single" w:sz="2" w:space="5" w:color="D9D9E3"/>
-                <w:bottom w:val="single" w:sz="2" w:space="0" w:color="D9D9E3"/>
-                <w:right w:val="single" w:sz="2" w:space="0" w:color="D9D9E3"/>
-              </w:pBdr>
-            </w:pPr>
-            <w:proofErr w:type="spellStart"/>
-            <w:r>
-              <w:rPr>
-                <w:b/>
-                <w:bCs/>
-              </w:rPr>
-              <w:t>reg_lambda</w:t>
-            </w:r>
-            <w:proofErr w:type="spellEnd"/>
-            <w:r>
-              <w:rPr>
-                <w:b/>
-                <w:bCs/>
-              </w:rPr>
-              <w:t>:</w:t>
-            </w:r>
-            <w:r>
-              <w:t xml:space="preserve"> L2 regularization term on weights. It helps prevent overfitting.</w:t>
-            </w:r>
-          </w:p>
-          <w:p>
-            <w:pPr>
-              <w:widowControl w:val="0"/>
-              <w:pBdr>
-                <w:top w:val="single" w:sz="2" w:space="0" w:color="D9D9E3"/>
-                <w:left w:val="single" w:sz="2" w:space="0" w:color="D9D9E3"/>
-                <w:bottom w:val="single" w:sz="2" w:space="0" w:color="D9D9E3"/>
-                <w:right w:val="single" w:sz="2" w:space="0" w:color="D9D9E3"/>
-              </w:pBdr>
-            </w:pPr>
-            <w:r>
-              <w:t>Models that were not trained and the reasoning behind it:</w:t>
-            </w:r>
-          </w:p>
-          <w:p>
-            <w:pPr>
-              <w:widowControl w:val="0"/>
-              <w:pBdr>
-                <w:top w:val="single" w:sz="2" w:space="0" w:color="D9D9E3"/>
-                <w:left w:val="single" w:sz="2" w:space="5" w:color="D9D9E3"/>
-                <w:bottom w:val="single" w:sz="2" w:space="0" w:color="D9D9E3"/>
-                <w:right w:val="single" w:sz="2" w:space="0" w:color="D9D9E3"/>
-              </w:pBdr>
-            </w:pPr>
-            <w:r>
-              <w:rPr>
-                <w:b/>
-                <w:bCs/>
-              </w:rPr>
-              <w:t>Random Forest:</w:t>
-            </w:r>
-            <w:r>
-              <w:t xml:space="preserve"> Not trained because </w:t>
-            </w:r>
-            <w:proofErr w:type="spellStart"/>
-            <w:r>
-              <w:t>XGBoost</w:t>
-            </w:r>
-            <w:proofErr w:type="spellEnd"/>
-            <w:r>
-              <w:t xml:space="preserve"> generally outperforms Random Forest on structured data due to its better handling of gradient boosting.</w:t>
-            </w:r>
-          </w:p>
-          <w:p>
-            <w:pPr>
-              <w:widowControl w:val="0"/>
-              <w:pBdr>
-                <w:top w:val="single" w:sz="2" w:space="0" w:color="D9D9E3"/>
-                <w:left w:val="single" w:sz="2" w:space="5" w:color="D9D9E3"/>
-                <w:bottom w:val="single" w:sz="2" w:space="0" w:color="D9D9E3"/>
-                <w:right w:val="single" w:sz="2" w:space="0" w:color="D9D9E3"/>
-              </w:pBdr>
-            </w:pPr>
-            <w:r>
-              <w:rPr>
-                <w:b/>
-                <w:bCs/>
-              </w:rPr>
-              <w:lastRenderedPageBreak/>
+            <w:r>
+              <w:rPr>
+                <w:b/>
+                <w:bCs/>
+              </w:rPr>
               <w:t>SVM:</w:t>
             </w:r>
             <w:r>
@@ -3647,7 +3787,13 @@
               </w:pBdr>
             </w:pPr>
             <w:r>
-              <w:t>Validation Accuracy: 98.37%</w:t>
+              <w:t>Validation Accuracy: 9</w:t>
+            </w:r>
+            <w:r>
+              <w:t>9</w:t>
+            </w:r>
+            <w:r>
+              <w:t>.37%</w:t>
             </w:r>
           </w:p>
           <w:p>
@@ -3661,7 +3807,13 @@
               </w:pBdr>
             </w:pPr>
             <w:r>
-              <w:t>Validation F1 Score: 98.38%</w:t>
+              <w:t>Validation F1 Score: 9</w:t>
+            </w:r>
+            <w:r>
+              <w:t>9</w:t>
+            </w:r>
+            <w:r>
+              <w:t>.38%</w:t>
             </w:r>
           </w:p>
           <w:p>
@@ -3675,7 +3827,19 @@
               </w:pBdr>
             </w:pPr>
             <w:r>
-              <w:t>Test Accuracy: 98.92%</w:t>
+              <w:t>Test Accuracy: 9</w:t>
+            </w:r>
+            <w:r>
+              <w:t>9</w:t>
+            </w:r>
+            <w:r>
+              <w:t>.</w:t>
+            </w:r>
+            <w:r>
+              <w:t>3</w:t>
+            </w:r>
+            <w:r>
+              <w:t>2%</w:t>
             </w:r>
           </w:p>
           <w:p>
@@ -3689,7 +3853,19 @@
               </w:pBdr>
             </w:pPr>
             <w:r>
-              <w:t>Test F1 Score: 98.92%</w:t>
+              <w:t>Test F1 Score: 9</w:t>
+            </w:r>
+            <w:r>
+              <w:t>9</w:t>
+            </w:r>
+            <w:r>
+              <w:t>.</w:t>
+            </w:r>
+            <w:r>
+              <w:t>24</w:t>
+            </w:r>
+            <w:r>
+              <w:t>%</w:t>
             </w:r>
           </w:p>
           <w:p>
@@ -3703,7 +3879,13 @@
               </w:pBdr>
             </w:pPr>
             <w:r>
-              <w:t>Validation AUROC: 99.77%</w:t>
+              <w:t>Validation AUROC: 99.</w:t>
+            </w:r>
+            <w:r>
+              <w:t>3</w:t>
+            </w:r>
+            <w:r>
+              <w:t>7%</w:t>
             </w:r>
           </w:p>
           <w:p>
@@ -3717,7 +3899,13 @@
               </w:pBdr>
             </w:pPr>
             <w:r>
-              <w:t>Test AUROC: 99.85%</w:t>
+              <w:t>Test AUROC: 99.</w:t>
+            </w:r>
+            <w:r>
+              <w:t>3</w:t>
+            </w:r>
+            <w:r>
+              <w:t>5%</w:t>
             </w:r>
           </w:p>
           <w:p>
@@ -3761,7 +3949,21 @@
                 <w:b/>
                 <w:bCs/>
               </w:rPr>
-              <w:t>Inadequate Feature Coverage:</w:t>
+              <w:t xml:space="preserve">Inadequate Feature </w:t>
+            </w:r>
+            <w:r>
+              <w:rPr>
+                <w:b/>
+                <w:bCs/>
+              </w:rPr>
+              <w:t>Engineering</w:t>
+            </w:r>
+            <w:r>
+              <w:rPr>
+                <w:b/>
+                <w:bCs/>
+              </w:rPr>
+              <w:t>:</w:t>
             </w:r>
           </w:p>
           <w:p>
@@ -3775,7 +3977,46 @@
               </w:pBdr>
             </w:pPr>
             <w:r>
-              <w:t>Some features might not adequately capture the patterns in underperforming cases, leading to suboptimal predictions.</w:t>
+              <w:t xml:space="preserve">The game of basketball requires years of observations and domain experience to identify the features that matters the most. “Pick” is one such feature which gives the </w:t>
+            </w:r>
+            <w:r>
+              <w:t>order of the NBA draft determined by the team's performance in the previous season.</w:t>
+            </w:r>
+            <w:r>
+              <w:t xml:space="preserve"> </w:t>
+            </w:r>
+            <w:r>
+              <w:t>The teams with the worst records have a higher chance of getting a higher pick, but it's not guaranteed. The NBA draft lottery is a process that involves randomly selecting the order of the top few picks among the non-playoff teams.</w:t>
+            </w:r>
+            <w:r>
+              <w:t xml:space="preserve"> So it does make a big difference in the selection process. And this was indeed a critical feature that </w:t>
+            </w:r>
+            <w:proofErr w:type="spellStart"/>
+            <w:r>
+              <w:t>infact</w:t>
+            </w:r>
+            <w:proofErr w:type="spellEnd"/>
+            <w:r>
+              <w:t xml:space="preserve"> made a big difference in the model performance. Eliminating this feature brought the results down by </w:t>
+            </w:r>
+            <w:proofErr w:type="spellStart"/>
+            <w:r>
+              <w:t>atleast</w:t>
+            </w:r>
+            <w:proofErr w:type="spellEnd"/>
+            <w:r>
+              <w:t xml:space="preserve"> 5% . But the </w:t>
+            </w:r>
+            <w:proofErr w:type="spellStart"/>
+            <w:r>
+              <w:t>orginal</w:t>
+            </w:r>
+            <w:proofErr w:type="spellEnd"/>
+            <w:r>
+              <w:t xml:space="preserve"> dataset had only 1386 rows and had to be imputed. </w:t>
+            </w:r>
+            <w:r>
+              <w:t xml:space="preserve">Sourcing more data can help the model pick the complex patterns in the dataset. Pick is an important feature as can be seen below. </w:t>
             </w:r>
           </w:p>
           <w:p>
@@ -3787,17 +4028,52 @@
                 <w:bottom w:val="single" w:sz="2" w:space="0" w:color="D9D9E3"/>
                 <w:right w:val="single" w:sz="2" w:space="0" w:color="D9D9E3"/>
               </w:pBdr>
-              <w:rPr>
-                <w:b/>
-                <w:bCs/>
-              </w:rPr>
-            </w:pPr>
-            <w:r>
-              <w:rPr>
-                <w:b/>
-                <w:bCs/>
-              </w:rPr>
-              <w:t>Complex Interactions:</w:t>
+            </w:pPr>
+            <w:r>
+              <w:rPr>
+                <w:noProof/>
+              </w:rPr>
+              <w:drawing>
+                <wp:inline distT="0" distB="0" distL="0" distR="0" wp14:anchorId="7983F118" wp14:editId="3CB51242">
+                  <wp:extent cx="3464393" cy="2078636"/>
+                  <wp:effectExtent l="0" t="0" r="3175" b="4445"/>
+                  <wp:docPr id="2100675506" name="Picture 1"/>
+                  <wp:cNvGraphicFramePr>
+                    <a:graphicFrameLocks xmlns:a="http://schemas.openxmlformats.org/drawingml/2006/main" noChangeAspect="1"/>
+                  </wp:cNvGraphicFramePr>
+                  <a:graphic xmlns:a="http://schemas.openxmlformats.org/drawingml/2006/main">
+                    <a:graphicData uri="http://schemas.openxmlformats.org/drawingml/2006/picture">
+                      <pic:pic xmlns:pic="http://schemas.openxmlformats.org/drawingml/2006/picture">
+                        <pic:nvPicPr>
+                          <pic:cNvPr id="2100675506" name="Picture 2100675506"/>
+                          <pic:cNvPicPr/>
+                        </pic:nvPicPr>
+                        <pic:blipFill>
+                          <a:blip r:embed="rId6">
+                            <a:extLst>
+                              <a:ext uri="{28A0092B-C50C-407E-A947-70E740481C1C}">
+                                <a14:useLocalDpi xmlns:a14="http://schemas.microsoft.com/office/drawing/2010/main" val="0"/>
+                              </a:ext>
+                            </a:extLst>
+                          </a:blip>
+                          <a:stretch>
+                            <a:fillRect/>
+                          </a:stretch>
+                        </pic:blipFill>
+                        <pic:spPr>
+                          <a:xfrm>
+                            <a:off x="0" y="0"/>
+                            <a:ext cx="3505603" cy="2103362"/>
+                          </a:xfrm>
+                          <a:prstGeom prst="rect">
+                            <a:avLst/>
+                          </a:prstGeom>
+                        </pic:spPr>
+                      </pic:pic>
+                    </a:graphicData>
+                  </a:graphic>
+                </wp:inline>
+              </w:drawing>
             </w:r>
           </w:p>
           <w:p>
@@ -3809,10 +4085,11 @@
                 <w:bottom w:val="single" w:sz="2" w:space="0" w:color="D9D9E3"/>
                 <w:right w:val="single" w:sz="2" w:space="0" w:color="D9D9E3"/>
               </w:pBdr>
-            </w:pPr>
-            <w:r>
-              <w:t>The model might struggle with capturing complex interactions between features that are more prevalent in underperforming cases.</w:t>
-            </w:r>
+              <w:rPr>
+                <w:b/>
+                <w:bCs/>
+              </w:rPr>
+            </w:pPr>
           </w:p>
           <w:p>
             <w:pPr>
@@ -3847,7 +4124,13 @@
               </w:pBdr>
             </w:pPr>
             <w:r>
-              <w:t>While the chosen hyperparameters work well overall, there might be certain cases where fine-tuning hyperparameters specifically for underperforming cases could lead to improvements.</w:t>
+              <w:t>While the chosen hyperparameters work</w:t>
+            </w:r>
+            <w:r>
+              <w:t>ed</w:t>
+            </w:r>
+            <w:r>
+              <w:t xml:space="preserve"> well overall, there might be certain cases where fine-tuning hyperparameters specifically for underperforming cases could lead to improvements.</w:t>
             </w:r>
           </w:p>
           <w:p/>
@@ -3869,19 +4152,25 @@
               <w:t>Conclusion:</w:t>
             </w:r>
             <w:r>
-              <w:t xml:space="preserve"> Both models show promise, but refinement can enhance performance. </w:t>
-            </w:r>
-            <w:r>
-              <w:t>We are i</w:t>
-            </w:r>
-            <w:r>
-              <w:t>nvestigating causes</w:t>
-            </w:r>
-            <w:r>
-              <w:t>, m</w:t>
-            </w:r>
-            <w:r>
-              <w:t>onitoring and testing for real-world deployment.</w:t>
+              <w:t xml:space="preserve"> </w:t>
+            </w:r>
+            <w:r>
+              <w:t xml:space="preserve">As mentioned earlier, the model </w:t>
+            </w:r>
+            <w:r>
+              <w:t>show</w:t>
+            </w:r>
+            <w:r>
+              <w:t>s</w:t>
+            </w:r>
+            <w:r>
+              <w:t xml:space="preserve"> promise, but refinement can enhance performance</w:t>
+            </w:r>
+            <w:r>
+              <w:t xml:space="preserve"> if its aided by obtained the full information or capturing all the missing values of the features that played a critical role in the performance of the model</w:t>
+            </w:r>
+            <w:r>
+              <w:t xml:space="preserve">. </w:t>
             </w:r>
           </w:p>
           <w:p>
@@ -3919,6 +4208,7 @@
                 <w:b/>
                 <w:color w:val="FFFFFF"/>
               </w:rPr>
+              <w:lastRenderedPageBreak/>
               <w:t>3.b. Business Impact</w:t>
             </w:r>
           </w:p>
@@ -4237,7 +4527,13 @@
             </w:r>
             <w:proofErr w:type="spellEnd"/>
             <w:r>
-              <w:t xml:space="preserve"> models performed well in predicting basketball player success. The logistic regression achieved around 9</w:t>
+              <w:t xml:space="preserve"> models performed well in predicting basketball player success. The </w:t>
+            </w:r>
+            <w:r>
+              <w:t>model</w:t>
+            </w:r>
+            <w:r>
+              <w:t xml:space="preserve"> achieved around 9</w:t>
             </w:r>
             <w:r>
               <w:t>9.3</w:t>
@@ -4456,7 +4752,6 @@
                 <w:b/>
                 <w:color w:val="FFFFFF"/>
               </w:rPr>
-              <w:lastRenderedPageBreak/>
               <w:t>3.c. Encountered Issues</w:t>
             </w:r>
           </w:p>
@@ -4931,7 +5226,11 @@
               <w:t>Metric Choice</w:t>
             </w:r>
             <w:r>
-              <w:t>: Solved by using accuracy, AUROC, etc. Future: Consider domain-specific metrics or ensemble models.</w:t>
+              <w:t>: Solved by using accuracy, AUROC, etc. Future: Consider domain-</w:t>
+            </w:r>
+            <w:r>
+              <w:lastRenderedPageBreak/>
+              <w:t>specific metrics or ensemble models.</w:t>
             </w:r>
           </w:p>
           <w:p>
@@ -5145,7 +5444,6 @@
               <w:widowControl w:val="0"/>
             </w:pPr>
             <w:r>
-              <w:lastRenderedPageBreak/>
               <w:t>Reflect on the experiment and highlight the key information/insights you gained from it that are valuable for the overall project objectives from a technical and business perspective.</w:t>
             </w:r>
           </w:p>
@@ -5307,7 +5605,13 @@
               </w:pBdr>
             </w:pPr>
             <w:r>
-              <w:t>Effective feature selection and engineering reduced dimensionality and noise.</w:t>
+              <w:t>Effective feature selection</w:t>
+            </w:r>
+            <w:r>
+              <w:t xml:space="preserve"> such as the feature ‘pick’</w:t>
+            </w:r>
+            <w:r>
+              <w:t xml:space="preserve"> and engineering reduced dimensionality and noise.</w:t>
             </w:r>
           </w:p>
           <w:p>
@@ -5438,7 +5742,13 @@
               <w:t>Without evaluating model performance, it's premature to label the approach a "dead end".</w:t>
             </w:r>
             <w:r>
-              <w:t xml:space="preserve"> Although, a score 99.3 is pretty decent in real world use case. It would only be prudent to test this model on more unseen data to see how good it is in generalizing. </w:t>
+              <w:t xml:space="preserve"> Although, a score 99.3 is pretty decent in real world use case.</w:t>
+            </w:r>
+            <w:r>
+              <w:t xml:space="preserve"> But the model needs to be aided with more data as explained above. It</w:t>
+            </w:r>
+            <w:r>
+              <w:t xml:space="preserve"> would be prudent to test this model on more unseen data to see how good it is in generalizing. </w:t>
             </w:r>
           </w:p>
           <w:p>
@@ -5498,6 +5808,7 @@
                 <w:b/>
                 <w:color w:val="FFFFFF"/>
               </w:rPr>
+              <w:lastRenderedPageBreak/>
               <w:t>4.b. Suggestions / Recommendations</w:t>
             </w:r>
           </w:p>

</xml_diff>